<commit_message>
Project Book Stage A final draft
</commit_message>
<xml_diff>
--- a/Project Draft 11.05 .docx
+++ b/Project Draft 11.05 .docx
@@ -44,7 +44,25 @@
           <w:sz w:val="44"/>
           <w:szCs w:val="44"/>
         </w:rPr>
-        <w:t xml:space="preserve">Dana Betesh </w:t>
+        <w:t xml:space="preserve">Dana </w:t>
+      </w:r>
+      <w:proofErr w:type="spellStart"/>
+      <w:r>
+        <w:rPr>
+          <w:b/>
+          <w:sz w:val="44"/>
+          <w:szCs w:val="44"/>
+        </w:rPr>
+        <w:t>Betesh</w:t>
+      </w:r>
+      <w:proofErr w:type="spellEnd"/>
+      <w:r>
+        <w:rPr>
+          <w:b/>
+          <w:sz w:val="44"/>
+          <w:szCs w:val="44"/>
+        </w:rPr>
+        <w:t xml:space="preserve"> </w:t>
       </w:r>
     </w:p>
     <w:p>
@@ -414,7 +432,23 @@
     </w:p>
     <w:p>
       <w:r>
-        <w:t xml:space="preserve">Interpersonal synchrony is not limited to behavioral synchrony but includes synchronization on neural, physiological, and affective levels[6]. It has been linked to empathy, prosocial behavior, social affiliation, and cooperation[7]. </w:t>
+        <w:t xml:space="preserve">Interpersonal synchrony is not limited to behavioral synchrony but includes synchronization on neural, physiological, and affective </w:t>
+      </w:r>
+      <w:proofErr w:type="gramStart"/>
+      <w:r>
+        <w:t>levels[</w:t>
+      </w:r>
+      <w:proofErr w:type="gramEnd"/>
+      <w:r>
+        <w:t xml:space="preserve">6]. It has been linked to empathy, prosocial behavior, social affiliation, and </w:t>
+      </w:r>
+      <w:proofErr w:type="gramStart"/>
+      <w:r>
+        <w:t>cooperation[</w:t>
+      </w:r>
+      <w:proofErr w:type="gramEnd"/>
+      <w:r>
+        <w:t xml:space="preserve">7]. </w:t>
       </w:r>
     </w:p>
     <w:p>
@@ -424,7 +458,31 @@
     </w:p>
     <w:p>
       <w:r>
-        <w:t>Research on interpersonal synchrony has shown its significant social influence, including its impact on self-esteem, affiliation, cooperation, and social-cognitive functioning[8]. The analysis of this phenomenon is complex, requiring the perception and integration of multimodal communicative signals. The evaluation of synchrony has received multidisciplinary attention because of its role in early development, language learning, and social connection[9]. Interpersonal synchrony has provided a framework for studying early human relationships and a growing body of research[10].</w:t>
+        <w:t xml:space="preserve">Research on interpersonal synchrony has shown its significant social influence, including its impact on self-esteem, affiliation, cooperation, and social-cognitive </w:t>
+      </w:r>
+      <w:proofErr w:type="gramStart"/>
+      <w:r>
+        <w:t>functioning[</w:t>
+      </w:r>
+      <w:proofErr w:type="gramEnd"/>
+      <w:r>
+        <w:t xml:space="preserve">8]. The analysis of this phenomenon is complex, requiring the perception and integration of multimodal communicative signals. The evaluation of synchrony has received multidisciplinary attention because of its role in early development, language learning, and social </w:t>
+      </w:r>
+      <w:proofErr w:type="gramStart"/>
+      <w:r>
+        <w:t>connection[</w:t>
+      </w:r>
+      <w:proofErr w:type="gramEnd"/>
+      <w:r>
+        <w:t xml:space="preserve">9]. Interpersonal synchrony has provided a framework for studying early human relationships and a growing body of </w:t>
+      </w:r>
+      <w:proofErr w:type="gramStart"/>
+      <w:r>
+        <w:t>research[</w:t>
+      </w:r>
+      <w:proofErr w:type="gramEnd"/>
+      <w:r>
+        <w:t>10].</w:t>
       </w:r>
     </w:p>
     <w:p/>
@@ -445,17 +503,89 @@
     </w:p>
     <w:p>
       <w:r>
-        <w:t>Interpersonal Synchrony plays an important role in fostering social bonds, rapport, and trust among individuals. A meta-analysis of 60 experiments found a medium effect of interpersonal synchrony on prosociality, revealing that it fosters prosocial attitudes and behaviors[6]. Additionally, research has shown that intentional synchrony has significant social influence, enhancing rapport, cooperation, and social-cognitive functioning[8]. It can be said that Interpersonal synchrony is a common feature of social interactions and plays a key role in promoting social bonding and pro-social behavioral outcomes across the lifespan[11].</w:t>
-      </w:r>
-    </w:p>
-    <w:p>
-      <w:r>
-        <w:t>Moreover, Interpersonal Synchrony  facilitates non-verbal communication and effective collaboration. Interpersonal synchrony involves the matching of behaviors, movements, and gestures between individuals, creating a feeling of connection and understanding, which can be intentionally used in various settings such as therapy and education[12]. Whole-body synchrony has been linked to the therapeutic alliance between the therapist and patient, demonstrating the importance of measuring whole-body synchrony in clinical contexts[12].</w:t>
-      </w:r>
-    </w:p>
-    <w:p>
-      <w:r>
-        <w:t>There is also a non-insignificant impact of IS on mental health, including its role in reducing feelings of loneliness and depressive symptoms. The study on intentional synchrony versus asynchrony found that individuals felt better about themselves following a period of synchrony compared to asynchronous interaction, indicating a potential positive impact on self-esteem and self-evaluations[11].  Interpersonal synchrony has been associated with the encouragement of prosocial behaviors and the reduction of feelings of loneliness, making it an important factor in social interactions and mental well-being[12].</w:t>
+        <w:t xml:space="preserve">Interpersonal Synchrony plays an important role in fostering social bonds, rapport, and trust among individuals. A meta-analysis of 60 experiments found a medium effect of interpersonal synchrony on </w:t>
+      </w:r>
+      <w:proofErr w:type="spellStart"/>
+      <w:r>
+        <w:t>prosociality</w:t>
+      </w:r>
+      <w:proofErr w:type="spellEnd"/>
+      <w:r>
+        <w:t xml:space="preserve">, revealing that it fosters prosocial attitudes and </w:t>
+      </w:r>
+      <w:proofErr w:type="gramStart"/>
+      <w:r>
+        <w:t>behaviors[</w:t>
+      </w:r>
+      <w:proofErr w:type="gramEnd"/>
+      <w:r>
+        <w:t xml:space="preserve">6]. Additionally, research has shown that intentional synchrony has significant social influence, enhancing rapport, cooperation, and social-cognitive </w:t>
+      </w:r>
+      <w:proofErr w:type="gramStart"/>
+      <w:r>
+        <w:t>functioning[</w:t>
+      </w:r>
+      <w:proofErr w:type="gramEnd"/>
+      <w:r>
+        <w:t xml:space="preserve">8]. It can be said that Interpersonal synchrony is a common feature of social interactions and plays a key role in promoting social bonding and pro-social behavioral outcomes across the </w:t>
+      </w:r>
+      <w:proofErr w:type="gramStart"/>
+      <w:r>
+        <w:t>lifespan[</w:t>
+      </w:r>
+      <w:proofErr w:type="gramEnd"/>
+      <w:r>
+        <w:t>11].</w:t>
+      </w:r>
+    </w:p>
+    <w:p>
+      <w:r>
+        <w:t xml:space="preserve">Moreover, Interpersonal </w:t>
+      </w:r>
+      <w:proofErr w:type="gramStart"/>
+      <w:r>
+        <w:t>Synchrony  facilitates</w:t>
+      </w:r>
+      <w:proofErr w:type="gramEnd"/>
+      <w:r>
+        <w:t xml:space="preserve"> non-verbal communication and effective collaboration. Interpersonal synchrony involves the matching of behaviors, movements, and gestures between individuals, creating a feeling of connection and understanding, which can be intentionally used in various settings such as therapy and </w:t>
+      </w:r>
+      <w:proofErr w:type="gramStart"/>
+      <w:r>
+        <w:t>education[</w:t>
+      </w:r>
+      <w:proofErr w:type="gramEnd"/>
+      <w:r>
+        <w:t xml:space="preserve">12]. Whole-body synchrony has been linked to the therapeutic alliance between the therapist and patient, demonstrating the importance of measuring whole-body synchrony in clinical </w:t>
+      </w:r>
+      <w:proofErr w:type="gramStart"/>
+      <w:r>
+        <w:t>contexts[</w:t>
+      </w:r>
+      <w:proofErr w:type="gramEnd"/>
+      <w:r>
+        <w:t>12].</w:t>
+      </w:r>
+    </w:p>
+    <w:p>
+      <w:r>
+        <w:t>There is also a non-insignificant impact of IS on mental health, including its role in reducing feelings of loneliness and depressive symptoms. The study on intentional synchrony versus asynchrony found that individuals felt better about themselves following a period of synchrony compared to asynchronous interaction, indicating a potential positive impact on self-esteem and self-</w:t>
+      </w:r>
+      <w:proofErr w:type="gramStart"/>
+      <w:r>
+        <w:t>evaluations[</w:t>
+      </w:r>
+      <w:proofErr w:type="gramEnd"/>
+      <w:r>
+        <w:t>11].  Interpersonal synchrony has been associated with the encouragement of prosocial behaviors and the reduction of feelings of loneliness, making it an important factor in social interactions and mental well-</w:t>
+      </w:r>
+      <w:proofErr w:type="gramStart"/>
+      <w:r>
+        <w:t>being[</w:t>
+      </w:r>
+      <w:proofErr w:type="gramEnd"/>
+      <w:r>
+        <w:t>12].</w:t>
       </w:r>
     </w:p>
     <w:p/>
@@ -498,7 +628,15 @@
     </w:p>
     <w:p>
       <w:r>
-        <w:t>Another work highlights the role of IS in enhancing social bonds, positing that coordinated movements and shared rhythms can enhance group cohesion and individual-to-group connectivity. The authors argue that, quote, "synchrony acts as a glue in social groups, enhancing feelings of similarity, closeness, and unity." [7]</w:t>
+        <w:t xml:space="preserve">Another work highlights the role of IS in enhancing social bonds, positing that coordinated movements and shared rhythms can enhance group cohesion and individual-to-group connectivity. The authors argue </w:t>
+      </w:r>
+      <w:proofErr w:type="gramStart"/>
+      <w:r>
+        <w:t>that,</w:t>
+      </w:r>
+      <w:proofErr w:type="gramEnd"/>
+      <w:r>
+        <w:t xml:space="preserve"> quote, "synchrony acts as a glue in social groups, enhancing feelings of similarity, closeness, and unity." [7]</w:t>
       </w:r>
     </w:p>
     <w:p>
@@ -524,7 +662,39 @@
     </w:p>
     <w:p>
       <w:r>
-        <w:t>Interpersonal synchrony, the coordination of behavior during social interactions, plays a crucial role in social bonding and communication. Research indicates that individuals with autism spectrum disorder (ASD) often exhibit reduced levels of interpersonal synchrony compared to typical individuals[11][13][14]. Despite this, studies have shown that individuals with ASD can still synchronize with others, albeit to a lesser extent, especially in more simplified interactions[13]. The difficulties in interpersonal synchrony observed in ASD may stem from challenges in social orienting and perceptual access to stimuli necessary for synchronization[11][15]. Understanding the components contributing to successful non-verbal interactions are essential to identify potential interventions and improve social communication outcomes for individuals with ASD[11].</w:t>
+        <w:t xml:space="preserve">Interpersonal synchrony, the coordination of behavior during social interactions, plays a crucial role in social bonding and communication. Research indicates that individuals with autism spectrum disorder (ASD) often exhibit reduced levels of interpersonal synchrony compared to typical </w:t>
+      </w:r>
+      <w:proofErr w:type="gramStart"/>
+      <w:r>
+        <w:t>individuals[</w:t>
+      </w:r>
+      <w:proofErr w:type="gramEnd"/>
+      <w:r>
+        <w:t xml:space="preserve">11][13][14]. Despite this, studies have shown that individuals with ASD can still synchronize with others, albeit to a lesser extent, especially in more simplified </w:t>
+      </w:r>
+      <w:proofErr w:type="gramStart"/>
+      <w:r>
+        <w:t>interactions[</w:t>
+      </w:r>
+      <w:proofErr w:type="gramEnd"/>
+      <w:r>
+        <w:t xml:space="preserve">13]. The difficulties in interpersonal synchrony observed in ASD may stem from challenges in social orienting and perceptual access to stimuli necessary for </w:t>
+      </w:r>
+      <w:proofErr w:type="gramStart"/>
+      <w:r>
+        <w:t>synchronization[</w:t>
+      </w:r>
+      <w:proofErr w:type="gramEnd"/>
+      <w:r>
+        <w:t xml:space="preserve">11][15]. Understanding the components contributing to successful non-verbal interactions are essential to identify potential interventions and improve social communication outcomes for individuals with </w:t>
+      </w:r>
+      <w:proofErr w:type="gramStart"/>
+      <w:r>
+        <w:t>ASD[</w:t>
+      </w:r>
+      <w:proofErr w:type="gramEnd"/>
+      <w:r>
+        <w:t>11].</w:t>
       </w:r>
     </w:p>
     <w:p>
@@ -534,12 +704,44 @@
     </w:p>
     <w:p>
       <w:r>
-        <w:t>One approach to measuring interpersonal synchrony involves assessing the coordination of movements between individuals. Research has found that individuals with ASD show less coordination of movements, as evidenced by reduced changes in relative phase angles and less synchronization of pendulum swings with their parents[15]. Additionally, studies have highlighted the importance of intra-personal synchronization of communicative signals as a necessary prerequisite for successful interpersonal synchrony[15].</w:t>
-      </w:r>
-    </w:p>
-    <w:p>
-      <w:r>
-        <w:t>Furthermore, research has explored the presence and quality of interpersonal synchrony in individuals with ASD across various domains such as motor, conversational, physiological, and neural interactions. While synchrony is present in individuals with ASD, it is often reduced or atypical compared to interactions with typically developing individuals[16]. This reduction in synchrony may reflect differences in intra-personal mechanisms and timing functions that impact interpersonal coordination in individuals with ASD[15].</w:t>
+        <w:t xml:space="preserve">One approach to measuring interpersonal synchrony involves assessing the coordination of movements between individuals. Research has found that individuals with ASD show less coordination of movements, as evidenced by reduced changes in relative phase angles and less synchronization of pendulum swings with their </w:t>
+      </w:r>
+      <w:proofErr w:type="gramStart"/>
+      <w:r>
+        <w:t>parents[</w:t>
+      </w:r>
+      <w:proofErr w:type="gramEnd"/>
+      <w:r>
+        <w:t xml:space="preserve">15]. Additionally, studies have highlighted the importance of intra-personal synchronization of communicative signals as a necessary prerequisite for successful interpersonal </w:t>
+      </w:r>
+      <w:proofErr w:type="gramStart"/>
+      <w:r>
+        <w:t>synchrony[</w:t>
+      </w:r>
+      <w:proofErr w:type="gramEnd"/>
+      <w:r>
+        <w:t>15].</w:t>
+      </w:r>
+    </w:p>
+    <w:p>
+      <w:r>
+        <w:t xml:space="preserve">Furthermore, research has explored the presence and quality of interpersonal synchrony in individuals with ASD across various domains such as motor, conversational, physiological, and neural interactions. While synchrony is present in individuals with ASD, it is often reduced or atypical compared to interactions with typically developing </w:t>
+      </w:r>
+      <w:proofErr w:type="gramStart"/>
+      <w:r>
+        <w:t>individuals[</w:t>
+      </w:r>
+      <w:proofErr w:type="gramEnd"/>
+      <w:r>
+        <w:t xml:space="preserve">16]. This reduction in synchrony may reflect differences in intra-personal mechanisms and timing functions that impact interpersonal coordination in individuals with </w:t>
+      </w:r>
+      <w:proofErr w:type="gramStart"/>
+      <w:r>
+        <w:t>ASD[</w:t>
+      </w:r>
+      <w:proofErr w:type="gramEnd"/>
+      <w:r>
+        <w:t>15].</w:t>
       </w:r>
     </w:p>
     <w:p/>
@@ -630,22 +832,94 @@
     <w:p>
       <w:r>
         <w:lastRenderedPageBreak/>
-        <w:t>The Motion Energy Analysis (MEA) system is an objective automated method used to continuously monitor and quantify the amount of movement occurring in pre-defined regions of interest (ROI) during social interactions. MEA employs a frame-differencing algorithm that measures the differences between consecutive frames in the given ROI. The algorithm calculates the number of changes, providing an objective measure of motion dynamics during interactions[18]. MEA has been utilized in empirical studies of nonverbal behavior in clinical settings and healthy dyads to analyze movement patterns and nonverbal synchrony between individuals[18]. It is based on frame-differencing methods that evaluate differences in grayscale pixels frame by frame to quantify movement in predefined regions of interest, such as the head and torso[19]. Researchers have employed MEA to assess movement during speech tasks, psychotherapy sessions, and other social interactions to understand nonverbal synchrony and coordination between individuals[19][18].</w:t>
-      </w:r>
-    </w:p>
-    <w:p>
-      <w:r>
-        <w:t>Despite being used in studies before, there are certain limitations and considerations to using MEA for measuring IS. MEA requires specific conditions such as a static camera position and stable lighting which may limit its applicability in settings where these conditions are challenging to maintain[18]. Also, while MEA provides objective measures of movement dynamics, it does not quantify the direction of movement. ROI being measured is marked manually, but the algorithm used is unable to discern the direction and location of the movement within the ROI which means that interpreting these measures in the context of social interactions and nonverbal synchrony requires careful consideration and expertise to draw meaningful conclusions[20].</w:t>
-      </w:r>
-    </w:p>
-    <w:p>
-      <w:r>
-        <w:t>There was also work done in measuring IS by fellow students in Braude College, based on ML to try and circumvent the issues posed by use of MEA. But based on the results achieved there is still a place for improvement, as their solution was lacking in a critical aspect – failure of measuring of the synchrony in a case of overlap between the subjects of the recording analyzed, due to partial or full overlap between their extremities. Additionally the same issue was observed when the subjects of the recording were interacting in a dynamic manner, and partially obscuring each other.</w:t>
-      </w:r>
-    </w:p>
-    <w:p>
-      <w:r>
-        <w:t>To alleviate said issue we are proposing a modification to the solution found previously  -Similarly to previous work we decided on using ML and video analysis to measure IS, but unlike previous work –  instead of measuring frame-to-frame differences we chose to focus on calculating vectors that represent movements of the body, doing so separately for each part of the body and for each person taking part in the IS.  These vectors, normalized, should allow a more direct comparison of movements, and can help circumvent both the problems posed by usage of MEA and issues found in previous solutions.</w:t>
+        <w:t xml:space="preserve">The Motion Energy Analysis (MEA) system is an objective automated method used to continuously monitor and quantify the amount of movement occurring in pre-defined regions of interest (ROI) during social interactions. MEA employs a frame-differencing algorithm that measures the differences between consecutive frames in the given ROI. The algorithm calculates the number of changes, providing an objective measure of motion dynamics during </w:t>
+      </w:r>
+      <w:proofErr w:type="gramStart"/>
+      <w:r>
+        <w:t>interactions[</w:t>
+      </w:r>
+      <w:proofErr w:type="gramEnd"/>
+      <w:r>
+        <w:t xml:space="preserve">18]. MEA has been utilized in empirical studies of nonverbal behavior in clinical settings and healthy dyads to analyze movement patterns and nonverbal synchrony between </w:t>
+      </w:r>
+      <w:proofErr w:type="gramStart"/>
+      <w:r>
+        <w:t>individuals[</w:t>
+      </w:r>
+      <w:proofErr w:type="gramEnd"/>
+      <w:r>
+        <w:t xml:space="preserve">18]. It is based on frame-differencing methods that evaluate differences in grayscale pixels frame by frame to quantify movement in predefined regions of interest, such as the head and </w:t>
+      </w:r>
+      <w:proofErr w:type="gramStart"/>
+      <w:r>
+        <w:t>torso[</w:t>
+      </w:r>
+      <w:proofErr w:type="gramEnd"/>
+      <w:r>
+        <w:t xml:space="preserve">19]. Researchers have employed MEA to assess movement during speech tasks, psychotherapy sessions, and other social interactions to understand nonverbal synchrony and coordination between </w:t>
+      </w:r>
+      <w:proofErr w:type="gramStart"/>
+      <w:r>
+        <w:t>individuals[</w:t>
+      </w:r>
+      <w:proofErr w:type="gramEnd"/>
+      <w:r>
+        <w:t>19][18].</w:t>
+      </w:r>
+    </w:p>
+    <w:p>
+      <w:r>
+        <w:t xml:space="preserve">Despite being used in studies before, there are certain limitations and considerations to using MEA for measuring IS. MEA requires specific conditions such as a static camera position and stable lighting which may limit its applicability in settings where these conditions are challenging to </w:t>
+      </w:r>
+      <w:proofErr w:type="gramStart"/>
+      <w:r>
+        <w:t>maintain[</w:t>
+      </w:r>
+      <w:proofErr w:type="gramEnd"/>
+      <w:r>
+        <w:t xml:space="preserve">18]. Also, while MEA provides objective measures of movement dynamics, it does not quantify the direction of movement. ROI being measured is marked manually, but the algorithm used is unable to discern the direction and location of the movement within the ROI which means that interpreting these measures in the context of social interactions and nonverbal synchrony requires careful consideration and expertise to draw meaningful </w:t>
+      </w:r>
+      <w:proofErr w:type="gramStart"/>
+      <w:r>
+        <w:t>conclusions[</w:t>
+      </w:r>
+      <w:proofErr w:type="gramEnd"/>
+      <w:r>
+        <w:t>20].</w:t>
+      </w:r>
+    </w:p>
+    <w:p>
+      <w:r>
+        <w:t xml:space="preserve">There was also work done in measuring IS by fellow students in </w:t>
+      </w:r>
+      <w:proofErr w:type="spellStart"/>
+      <w:r>
+        <w:t>Braude</w:t>
+      </w:r>
+      <w:proofErr w:type="spellEnd"/>
+      <w:r>
+        <w:t xml:space="preserve"> College, based on ML to try and circumvent the issues posed by use of MEA. But based on the results achieved there is still a place for improvement, as their solution was lacking in a critical aspect – failure of measuring of the synchrony in a case of overlap between the subjects of the recording analyzed, due to partial or full overlap between their extremities. </w:t>
+      </w:r>
+      <w:proofErr w:type="gramStart"/>
+      <w:r>
+        <w:t>Additionally</w:t>
+      </w:r>
+      <w:proofErr w:type="gramEnd"/>
+      <w:r>
+        <w:t xml:space="preserve"> the same issue was observed when the subjects of the recording were interacting in a dynamic manner, and partially obscuring each other.</w:t>
+      </w:r>
+    </w:p>
+    <w:p>
+      <w:r>
+        <w:t xml:space="preserve">To alleviate said issue we are proposing a modification to the solution found </w:t>
+      </w:r>
+      <w:proofErr w:type="gramStart"/>
+      <w:r>
+        <w:t>previously  -</w:t>
+      </w:r>
+      <w:proofErr w:type="gramEnd"/>
+      <w:r>
+        <w:t>Similarly to previous work we decided on using ML and video analysis to measure IS, but unlike previous work –  instead of measuring frame-to-frame differences we chose to focus on calculating vectors that represent movements of the body, doing so separately for each part of the body and for each person taking part in the IS.  These vectors, normalized, should allow a more direct comparison of movements, and can help circumvent both the problems posed by usage of MEA and issues found in previous solutions.</w:t>
       </w:r>
     </w:p>
     <w:p/>
@@ -710,7 +984,35 @@
         <w:rPr>
           <w:color w:val="000000"/>
         </w:rPr>
-        <w:t>Our main expected achievement is the development of a new, machine learning-based method for measuring IS, including both developing the idea behind a new measurement algorithm and implementation of code, using ML libraries for human body pose detection, that will allow us to execute it. We want to achieve this by focusing on the calculation of movement vectors for each body part for every participant in the video-recorded interaction session, and by doing so to overcome the limitations of Motion Energy Analysis (MEA) system and previous attempts at achieving accurate measurements of IS using ML methods that were undertaken by our fellow students at Braude College. Additionally we aim to solve the existing overlap problem. This issue exists both for MEA and for ML analysis and is defined by bodies of the participants in the measurement process being overlapped in the recording - due to the recording being imperfectly set up or participants moving and additionally the video being a flat image without depth data.</w:t>
+        <w:t xml:space="preserve">Our main expected achievement is the development of a new, machine learning-based method for measuring IS, including both developing the idea behind a new measurement algorithm and implementation of code, using ML libraries for human body pose detection, that will allow us to execute it. We want to achieve this by focusing on the calculation of movement vectors for each body part for every participant in the video-recorded interaction session, and by doing so to overcome the limitations of Motion Energy Analysis (MEA) system and previous attempts at achieving accurate measurements of IS using ML methods that were undertaken by our fellow students at </w:t>
+      </w:r>
+      <w:proofErr w:type="spellStart"/>
+      <w:r>
+        <w:rPr>
+          <w:color w:val="000000"/>
+        </w:rPr>
+        <w:t>Braude</w:t>
+      </w:r>
+      <w:proofErr w:type="spellEnd"/>
+      <w:r>
+        <w:rPr>
+          <w:color w:val="000000"/>
+        </w:rPr>
+        <w:t xml:space="preserve"> College. </w:t>
+      </w:r>
+      <w:proofErr w:type="gramStart"/>
+      <w:r>
+        <w:rPr>
+          <w:color w:val="000000"/>
+        </w:rPr>
+        <w:t>Additionally</w:t>
+      </w:r>
+      <w:proofErr w:type="gramEnd"/>
+      <w:r>
+        <w:rPr>
+          <w:color w:val="000000"/>
+        </w:rPr>
+        <w:t xml:space="preserve"> we aim to solve the existing overlap problem. This issue exists both for MEA and for ML analysis and is defined by bodies of the participants in the measurement process being overlapped in the recording - due to the recording being imperfectly set up or participants moving and additionally the video being a flat image without depth data.</w:t>
       </w:r>
       <w:r>
         <w:rPr>
@@ -726,7 +1028,21 @@
         <w:rPr>
           <w:color w:val="000000"/>
         </w:rPr>
-        <w:t xml:space="preserve"> for Interpersonal synchrony score. Our solution, aims to alleviate this issue by creating vectors that represent the movement and by doing so - at least partially reconstruct the movements even when they are not clearly measurable </w:t>
+        <w:t xml:space="preserve"> for Interpersonal synchrony score. Our solution, aims to alleviate this issue by creating vectors that represent the movement and by doing so - at least partially reconstruct the movements even when they are not clearly </w:t>
+      </w:r>
+      <w:proofErr w:type="gramStart"/>
+      <w:r>
+        <w:rPr>
+          <w:color w:val="000000"/>
+        </w:rPr>
+        <w:t>measurable</w:t>
+      </w:r>
+      <w:proofErr w:type="gramEnd"/>
+      <w:r>
+        <w:rPr>
+          <w:color w:val="000000"/>
+        </w:rPr>
+        <w:t> </w:t>
       </w:r>
     </w:p>
     <w:p/>
@@ -750,7 +1066,21 @@
         <w:rPr>
           <w:color w:val="000000"/>
         </w:rPr>
-        <w:t>To achieve these goals we expect to focus on improving both precision and reliability of our solution compared to previously existing ones.</w:t>
+        <w:t xml:space="preserve">To achieve these </w:t>
+      </w:r>
+      <w:proofErr w:type="gramStart"/>
+      <w:r>
+        <w:rPr>
+          <w:color w:val="000000"/>
+        </w:rPr>
+        <w:t>goals</w:t>
+      </w:r>
+      <w:proofErr w:type="gramEnd"/>
+      <w:r>
+        <w:rPr>
+          <w:color w:val="000000"/>
+        </w:rPr>
+        <w:t xml:space="preserve"> we expect to focus on improving both precision and reliability of our solution compared to previously existing ones.</w:t>
       </w:r>
     </w:p>
     <w:p/>
@@ -871,11 +1201,25 @@
           <w:color w:val="000000"/>
         </w:rPr>
       </w:pPr>
-      <w:r>
-        <w:rPr>
-          <w:color w:val="000000"/>
-        </w:rPr>
-        <w:t>First we plan on extracting key frames from the video, with keyframes being starting and ending points of a movement segments and start / end points of overalps</w:t>
+      <w:proofErr w:type="gramStart"/>
+      <w:r>
+        <w:rPr>
+          <w:color w:val="000000"/>
+        </w:rPr>
+        <w:t>First</w:t>
+      </w:r>
+      <w:proofErr w:type="gramEnd"/>
+      <w:r>
+        <w:rPr>
+          <w:color w:val="000000"/>
+        </w:rPr>
+        <w:t xml:space="preserve"> we plan on extracting key frames from the video, with keyframes being starting and ending points of a movement segments and start / end points of </w:t>
+      </w:r>
+      <w:r>
+        <w:rPr>
+          <w:color w:val="000000"/>
+        </w:rPr>
+        <w:t>overlaps</w:t>
       </w:r>
     </w:p>
     <w:p>
@@ -959,8 +1303,16 @@
         <w:rPr>
           <w:color w:val="000000"/>
         </w:rPr>
-        <w:t>Each pair of sequential ‘overlap’ keyframes will supply us with ‘start’ and ‘end’ points of a gap that needs to be extrapolated using previous movement and final body landmark locations</w:t>
-      </w:r>
+        <w:t xml:space="preserve">Each pair of sequential ‘overlap’ keyframes will supply us with ‘start’ and ‘end’ points of a gap that needs to be extrapolated using previous movement and final body landmark </w:t>
+      </w:r>
+      <w:proofErr w:type="gramStart"/>
+      <w:r>
+        <w:rPr>
+          <w:color w:val="000000"/>
+        </w:rPr>
+        <w:t>locations</w:t>
+      </w:r>
+      <w:proofErr w:type="gramEnd"/>
     </w:p>
     <w:p>
       <w:pPr>
@@ -1213,7 +1565,15 @@
         <w:t>We identified</w:t>
       </w:r>
       <w:r>
-        <w:t xml:space="preserve"> a number of different</w:t>
+        <w:t xml:space="preserve"> </w:t>
+      </w:r>
+      <w:proofErr w:type="gramStart"/>
+      <w:r>
+        <w:t>a number of</w:t>
+      </w:r>
+      <w:proofErr w:type="gramEnd"/>
+      <w:r>
+        <w:t xml:space="preserve"> different</w:t>
       </w:r>
       <w:r>
         <w:t xml:space="preserve"> </w:t>
@@ -1254,8 +1614,13 @@
         </w:numPr>
       </w:pPr>
       <w:r>
-        <w:t>Pixel Difference: calculating the absolute difference in pixel values between successive frames. A threshold-based selection process identifies frames that surpass predefined change criteria</w:t>
-      </w:r>
+        <w:t xml:space="preserve">Pixel Difference: calculating the absolute difference in pixel values between successive frames. A threshold-based selection process identifies frames that surpass predefined change </w:t>
+      </w:r>
+      <w:proofErr w:type="gramStart"/>
+      <w:r>
+        <w:t>criteria</w:t>
+      </w:r>
+      <w:proofErr w:type="gramEnd"/>
     </w:p>
     <w:p>
       <w:pPr>
@@ -1278,8 +1643,13 @@
         <w:t xml:space="preserve">, </w:t>
       </w:r>
       <w:r>
-        <w:t>defining key frame selection</w:t>
-      </w:r>
+        <w:t xml:space="preserve">defining key frame </w:t>
+      </w:r>
+      <w:proofErr w:type="gramStart"/>
+      <w:r>
+        <w:t>selection</w:t>
+      </w:r>
+      <w:proofErr w:type="gramEnd"/>
     </w:p>
     <w:p>
       <w:pPr>
@@ -1314,8 +1684,13 @@
         <w:t xml:space="preserve"> which indicate</w:t>
       </w:r>
       <w:r>
-        <w:t xml:space="preserve"> major movement or scene transitions—are selected</w:t>
-      </w:r>
+        <w:t xml:space="preserve"> major movement or scene transitions—are </w:t>
+      </w:r>
+      <w:proofErr w:type="gramStart"/>
+      <w:r>
+        <w:t>selected</w:t>
+      </w:r>
+      <w:proofErr w:type="gramEnd"/>
     </w:p>
     <w:p/>
     <w:p>
@@ -1359,8 +1734,13 @@
         <w:t>used</w:t>
       </w:r>
       <w:r>
-        <w:t xml:space="preserve"> to group frames based on visual similarity. Frames that best represent each cluster's characteristics are selected as key frames</w:t>
-      </w:r>
+        <w:t xml:space="preserve"> to group frames based on visual similarity. Frames that best represent each cluster's characteristics are selected as key </w:t>
+      </w:r>
+      <w:proofErr w:type="gramStart"/>
+      <w:r>
+        <w:t>frames</w:t>
+      </w:r>
+      <w:proofErr w:type="gramEnd"/>
     </w:p>
     <w:p>
       <w:pPr>
@@ -1383,13 +1763,23 @@
         <w:t>such as</w:t>
       </w:r>
       <w:r>
-        <w:t xml:space="preserve"> CNNs and RNNs are trained to extract temporally significant frames based on learned features from large datasets</w:t>
-      </w:r>
+        <w:t xml:space="preserve"> CNNs and RNNs are trained to extract temporally significant frames based on learned features from large </w:t>
+      </w:r>
+      <w:proofErr w:type="gramStart"/>
+      <w:r>
+        <w:t>datasets</w:t>
+      </w:r>
+      <w:proofErr w:type="gramEnd"/>
     </w:p>
     <w:p/>
     <w:p>
-      <w:r>
-        <w:t>For the purpose of our project, we are planning on using a ‘frame difference’ based method for key frame extraction, as the easiest one to implement.</w:t>
+      <w:proofErr w:type="gramStart"/>
+      <w:r>
+        <w:t>For the purpose of</w:t>
+      </w:r>
+      <w:proofErr w:type="gramEnd"/>
+      <w:r>
+        <w:t xml:space="preserve"> our project, we are planning on using a ‘frame difference’ based method for key frame extraction, as the easiest one to implement.</w:t>
       </w:r>
     </w:p>
     <w:p>
@@ -1408,6 +1798,7 @@
       <w:r>
         <w:t xml:space="preserve"> </w:t>
       </w:r>
+      <w:proofErr w:type="spellStart"/>
       <w:r>
         <w:t>P</w:t>
       </w:r>
@@ -1420,6 +1811,7 @@
       <w:r>
         <w:t>tils</w:t>
       </w:r>
+      <w:proofErr w:type="spellEnd"/>
       <w:r>
         <w:t xml:space="preserve"> python</w:t>
       </w:r>
@@ -1445,8 +1837,13 @@
         <w:t xml:space="preserve"> frame difference</w:t>
       </w:r>
       <w:r>
-        <w:t xml:space="preserve"> which will be calculated based on pixel values between frames</w:t>
-      </w:r>
+        <w:t xml:space="preserve"> which will be calculated based on pixel values between </w:t>
+      </w:r>
+      <w:proofErr w:type="gramStart"/>
+      <w:r>
+        <w:t>frames</w:t>
+      </w:r>
+      <w:proofErr w:type="gramEnd"/>
     </w:p>
     <w:p>
       <w:r>
@@ -1514,18 +1911,69 @@
         </w:rPr>
         <w:br/>
       </w:r>
+      <w:proofErr w:type="spellStart"/>
       <w:r>
         <w:rPr>
           <w:b/>
           <w:color w:val="000000"/>
         </w:rPr>
-        <w:t>OpenPose:</w:t>
-      </w:r>
-      <w:r>
-        <w:rPr>
-          <w:color w:val="000000"/>
-        </w:rPr>
-        <w:t xml:space="preserve"> OpenPose is one of the first real-time multi-person systems to jointly detect human body, hand, facial, and foot keypoints (in total, 135 keypoints) on single images. It's open-source and supports multiple platforms.</w:t>
+        <w:t>OpenPose</w:t>
+      </w:r>
+      <w:proofErr w:type="spellEnd"/>
+      <w:r>
+        <w:rPr>
+          <w:b/>
+          <w:color w:val="000000"/>
+        </w:rPr>
+        <w:t>:</w:t>
+      </w:r>
+      <w:r>
+        <w:rPr>
+          <w:color w:val="000000"/>
+        </w:rPr>
+        <w:t xml:space="preserve"> </w:t>
+      </w:r>
+      <w:proofErr w:type="spellStart"/>
+      <w:r>
+        <w:rPr>
+          <w:color w:val="000000"/>
+        </w:rPr>
+        <w:t>OpenPose</w:t>
+      </w:r>
+      <w:proofErr w:type="spellEnd"/>
+      <w:r>
+        <w:rPr>
+          <w:color w:val="000000"/>
+        </w:rPr>
+        <w:t xml:space="preserve"> is one of the first real-time multi-person systems to jointly detect human body, hand, facial, and foot </w:t>
+      </w:r>
+      <w:proofErr w:type="spellStart"/>
+      <w:r>
+        <w:rPr>
+          <w:color w:val="000000"/>
+        </w:rPr>
+        <w:t>keypoints</w:t>
+      </w:r>
+      <w:proofErr w:type="spellEnd"/>
+      <w:r>
+        <w:rPr>
+          <w:color w:val="000000"/>
+        </w:rPr>
+        <w:t xml:space="preserve"> (in total, 135 </w:t>
+      </w:r>
+      <w:proofErr w:type="spellStart"/>
+      <w:r>
+        <w:rPr>
+          <w:color w:val="000000"/>
+        </w:rPr>
+        <w:t>keypoints</w:t>
+      </w:r>
+      <w:proofErr w:type="spellEnd"/>
+      <w:r>
+        <w:rPr>
+          <w:color w:val="000000"/>
+        </w:rPr>
+        <w:t>) on single images. It's open-source and supports multiple platforms.</w:t>
       </w:r>
     </w:p>
     <w:p>
@@ -1555,8 +2003,32 @@
         <w:rPr>
           <w:color w:val="000000"/>
         </w:rPr>
-        <w:t>  You Only Look Once series of object detection models. The YOLO was chosen as one of the candidates for its speed and accuracy in detecting objects in images or video streams, and was found to be  a popular choice for a range of existing computer vision applications. Able to detect up to 16 keypoints</w:t>
-      </w:r>
+        <w:t xml:space="preserve">  You Only Look Once series of object detection models. The YOLO was chosen as one of the candidates for its speed and accuracy in detecting objects in images or video streams, and was found to </w:t>
+      </w:r>
+      <w:proofErr w:type="gramStart"/>
+      <w:r>
+        <w:rPr>
+          <w:color w:val="000000"/>
+        </w:rPr>
+        <w:t>be  a</w:t>
+      </w:r>
+      <w:proofErr w:type="gramEnd"/>
+      <w:r>
+        <w:rPr>
+          <w:color w:val="000000"/>
+        </w:rPr>
+        <w:t xml:space="preserve"> popular choice for a range of existing computer vision applications. Able to detect up to 16 </w:t>
+      </w:r>
+      <w:proofErr w:type="spellStart"/>
+      <w:proofErr w:type="gramStart"/>
+      <w:r>
+        <w:rPr>
+          <w:color w:val="000000"/>
+        </w:rPr>
+        <w:t>keypoints</w:t>
+      </w:r>
+      <w:proofErr w:type="spellEnd"/>
+      <w:proofErr w:type="gramEnd"/>
     </w:p>
     <w:p>
       <w:pPr>
@@ -1574,19 +2046,52 @@
           <w:szCs w:val="24"/>
         </w:rPr>
       </w:pPr>
+      <w:proofErr w:type="spellStart"/>
       <w:r>
         <w:rPr>
           <w:b/>
           <w:color w:val="000000"/>
         </w:rPr>
-        <w:t>PoseNet:</w:t>
-      </w:r>
-      <w:r>
-        <w:rPr>
-          <w:color w:val="000000"/>
-        </w:rPr>
-        <w:t xml:space="preserve"> PoseNet is a machine learning model that allows for real-time human pose estimation in the browser. It can be used with TensorFlow, making it a viable tool for web-based work. Able to detect up to 16 keypoints</w:t>
-      </w:r>
+        <w:t>PoseNet</w:t>
+      </w:r>
+      <w:proofErr w:type="spellEnd"/>
+      <w:r>
+        <w:rPr>
+          <w:b/>
+          <w:color w:val="000000"/>
+        </w:rPr>
+        <w:t>:</w:t>
+      </w:r>
+      <w:r>
+        <w:rPr>
+          <w:color w:val="000000"/>
+        </w:rPr>
+        <w:t xml:space="preserve"> </w:t>
+      </w:r>
+      <w:proofErr w:type="spellStart"/>
+      <w:r>
+        <w:rPr>
+          <w:color w:val="000000"/>
+        </w:rPr>
+        <w:t>PoseNet</w:t>
+      </w:r>
+      <w:proofErr w:type="spellEnd"/>
+      <w:r>
+        <w:rPr>
+          <w:color w:val="000000"/>
+        </w:rPr>
+        <w:t xml:space="preserve"> is a machine learning model that allows for real-time human pose estimation in the browser. It can be used with TensorFlow, making it a viable tool for web-based work. Able to detect up to 16 </w:t>
+      </w:r>
+      <w:proofErr w:type="spellStart"/>
+      <w:proofErr w:type="gramStart"/>
+      <w:r>
+        <w:rPr>
+          <w:color w:val="000000"/>
+        </w:rPr>
+        <w:t>keypoints</w:t>
+      </w:r>
+      <w:proofErr w:type="spellEnd"/>
+      <w:proofErr w:type="gramEnd"/>
     </w:p>
     <w:p>
       <w:pPr>
@@ -1615,8 +2120,18 @@
         <w:rPr>
           <w:color w:val="000000"/>
         </w:rPr>
-        <w:t xml:space="preserve"> Developed by Google, MediaPipe supports cross-platform, customizable ML solutions for live, streaming, and generally low latency media. The MediaPipe Pose solution is optimized for real-time applications and can work efficiently across different devices, with relatively low demand for hardware. Detects up to 32 keypoints</w:t>
-      </w:r>
+        <w:t xml:space="preserve"> Developed by Google, MediaPipe supports cross-platform, customizable ML solutions for live, streaming, and generally low latency media. The MediaPipe Pose solution is optimized for real-time applications and can work efficiently across different devices, with relatively low demand for hardware. Detects up to 32 </w:t>
+      </w:r>
+      <w:proofErr w:type="spellStart"/>
+      <w:proofErr w:type="gramStart"/>
+      <w:r>
+        <w:rPr>
+          <w:color w:val="000000"/>
+        </w:rPr>
+        <w:t>keypoints</w:t>
+      </w:r>
+      <w:proofErr w:type="spellEnd"/>
+      <w:proofErr w:type="gramEnd"/>
     </w:p>
     <w:p/>
     <w:p>
@@ -1665,7 +2180,35 @@
         <w:rPr>
           <w:color w:val="000000"/>
         </w:rPr>
-        <w:t>When comparing OpenPose, YOLO Pose, PoseNet, and MediaPipe for body pose estimation, several factors needed to be considered, across multiple web-based sources:</w:t>
+        <w:t xml:space="preserve">When comparing </w:t>
+      </w:r>
+      <w:proofErr w:type="spellStart"/>
+      <w:r>
+        <w:rPr>
+          <w:color w:val="000000"/>
+        </w:rPr>
+        <w:t>OpenPose</w:t>
+      </w:r>
+      <w:proofErr w:type="spellEnd"/>
+      <w:r>
+        <w:rPr>
+          <w:color w:val="000000"/>
+        </w:rPr>
+        <w:t xml:space="preserve">, YOLO Pose, </w:t>
+      </w:r>
+      <w:proofErr w:type="spellStart"/>
+      <w:r>
+        <w:rPr>
+          <w:color w:val="000000"/>
+        </w:rPr>
+        <w:t>PoseNet</w:t>
+      </w:r>
+      <w:proofErr w:type="spellEnd"/>
+      <w:r>
+        <w:rPr>
+          <w:color w:val="000000"/>
+        </w:rPr>
+        <w:t>, and MediaPipe for body pose estimation, several factors needed to be considered, across multiple web-based sources:</w:t>
       </w:r>
     </w:p>
     <w:p>
@@ -1715,7 +2258,35 @@
         <w:rPr>
           <w:color w:val="000000"/>
         </w:rPr>
-        <w:t>YOLOv7 Pose is highlighted for its real-time, multi-person keypoint detection model capable of providing highly accurate pose estimation results[21].</w:t>
+        <w:t xml:space="preserve">YOLOv7 Pose is highlighted for its real-time, multi-person </w:t>
+      </w:r>
+      <w:proofErr w:type="spellStart"/>
+      <w:r>
+        <w:rPr>
+          <w:color w:val="000000"/>
+        </w:rPr>
+        <w:t>keypoint</w:t>
+      </w:r>
+      <w:proofErr w:type="spellEnd"/>
+      <w:r>
+        <w:rPr>
+          <w:color w:val="000000"/>
+        </w:rPr>
+        <w:t xml:space="preserve"> detection model capable of providing highly accurate pose estimation </w:t>
+      </w:r>
+      <w:proofErr w:type="gramStart"/>
+      <w:r>
+        <w:rPr>
+          <w:color w:val="000000"/>
+        </w:rPr>
+        <w:t>results[</w:t>
+      </w:r>
+      <w:proofErr w:type="gramEnd"/>
+      <w:r>
+        <w:rPr>
+          <w:color w:val="000000"/>
+        </w:rPr>
+        <w:t>21].</w:t>
       </w:r>
     </w:p>
     <w:p>
@@ -1742,7 +2313,21 @@
         <w:rPr>
           <w:color w:val="000000"/>
         </w:rPr>
-        <w:t>MediaPipe offers accurate full-body pose estimation using pre-trained deep learning models for facial landmarks, hand tracking, and body poses[22].</w:t>
+        <w:t xml:space="preserve">MediaPipe offers accurate full-body pose estimation using pre-trained deep learning models for facial landmarks, hand tracking, and body </w:t>
+      </w:r>
+      <w:proofErr w:type="gramStart"/>
+      <w:r>
+        <w:rPr>
+          <w:color w:val="000000"/>
+        </w:rPr>
+        <w:t>poses[</w:t>
+      </w:r>
+      <w:proofErr w:type="gramEnd"/>
+      <w:r>
+        <w:rPr>
+          <w:color w:val="000000"/>
+        </w:rPr>
+        <w:t>22].</w:t>
       </w:r>
     </w:p>
     <w:p>
@@ -1765,11 +2350,33 @@
           <w:szCs w:val="24"/>
         </w:rPr>
       </w:pPr>
-      <w:r>
-        <w:rPr>
-          <w:color w:val="000000"/>
-        </w:rPr>
-        <w:t>PoseNet is known for its ability to estimate either a single pose or multiple poses[24].</w:t>
+      <w:proofErr w:type="spellStart"/>
+      <w:r>
+        <w:rPr>
+          <w:color w:val="000000"/>
+        </w:rPr>
+        <w:t>PoseNet</w:t>
+      </w:r>
+      <w:proofErr w:type="spellEnd"/>
+      <w:r>
+        <w:rPr>
+          <w:color w:val="000000"/>
+        </w:rPr>
+        <w:t xml:space="preserve"> is known for its ability to estimate either a single pose or multiple </w:t>
+      </w:r>
+      <w:proofErr w:type="gramStart"/>
+      <w:r>
+        <w:rPr>
+          <w:color w:val="000000"/>
+        </w:rPr>
+        <w:t>poses[</w:t>
+      </w:r>
+      <w:proofErr w:type="gramEnd"/>
+      <w:r>
+        <w:rPr>
+          <w:color w:val="000000"/>
+        </w:rPr>
+        <w:t>24].</w:t>
       </w:r>
     </w:p>
     <w:p>
@@ -1819,7 +2426,35 @@
         <w:rPr>
           <w:color w:val="000000"/>
         </w:rPr>
-        <w:t>YOLO Pose is capable of multi-person keypoint detection[21].</w:t>
+        <w:t xml:space="preserve">YOLO Pose is capable of multi-person </w:t>
+      </w:r>
+      <w:proofErr w:type="spellStart"/>
+      <w:r>
+        <w:rPr>
+          <w:color w:val="000000"/>
+        </w:rPr>
+        <w:t>keypoint</w:t>
+      </w:r>
+      <w:proofErr w:type="spellEnd"/>
+      <w:r>
+        <w:rPr>
+          <w:color w:val="000000"/>
+        </w:rPr>
+        <w:t xml:space="preserve"> </w:t>
+      </w:r>
+      <w:proofErr w:type="gramStart"/>
+      <w:r>
+        <w:rPr>
+          <w:color w:val="000000"/>
+        </w:rPr>
+        <w:t>detection[</w:t>
+      </w:r>
+      <w:proofErr w:type="gramEnd"/>
+      <w:r>
+        <w:rPr>
+          <w:color w:val="000000"/>
+        </w:rPr>
+        <w:t>21].</w:t>
       </w:r>
     </w:p>
     <w:p>
@@ -1846,7 +2481,21 @@
         <w:rPr>
           <w:color w:val="000000"/>
         </w:rPr>
-        <w:t>MediaPipe Holistic provides solutions for full-body pose detection, including multi-person scenarios[22].</w:t>
+        <w:t xml:space="preserve">MediaPipe Holistic provides solutions for full-body pose detection, including multi-person </w:t>
+      </w:r>
+      <w:proofErr w:type="gramStart"/>
+      <w:r>
+        <w:rPr>
+          <w:color w:val="000000"/>
+        </w:rPr>
+        <w:t>scenarios[</w:t>
+      </w:r>
+      <w:proofErr w:type="gramEnd"/>
+      <w:r>
+        <w:rPr>
+          <w:color w:val="000000"/>
+        </w:rPr>
+        <w:t>22].</w:t>
       </w:r>
     </w:p>
     <w:p>
@@ -1896,7 +2545,35 @@
         <w:rPr>
           <w:color w:val="000000"/>
         </w:rPr>
-        <w:t>YOLO Pose is designed for real-time processing, emphasizing speed in keypoint detection[21].</w:t>
+        <w:t xml:space="preserve">YOLO Pose is designed for real-time processing, emphasizing speed in </w:t>
+      </w:r>
+      <w:proofErr w:type="spellStart"/>
+      <w:r>
+        <w:rPr>
+          <w:color w:val="000000"/>
+        </w:rPr>
+        <w:t>keypoint</w:t>
+      </w:r>
+      <w:proofErr w:type="spellEnd"/>
+      <w:r>
+        <w:rPr>
+          <w:color w:val="000000"/>
+        </w:rPr>
+        <w:t xml:space="preserve"> </w:t>
+      </w:r>
+      <w:proofErr w:type="gramStart"/>
+      <w:r>
+        <w:rPr>
+          <w:color w:val="000000"/>
+        </w:rPr>
+        <w:t>detection[</w:t>
+      </w:r>
+      <w:proofErr w:type="gramEnd"/>
+      <w:r>
+        <w:rPr>
+          <w:color w:val="000000"/>
+        </w:rPr>
+        <w:t>21].</w:t>
       </w:r>
     </w:p>
     <w:p>
@@ -1923,7 +2600,21 @@
         <w:rPr>
           <w:color w:val="000000"/>
         </w:rPr>
-        <w:t>MediaPipe offers real-time capabilities for full-body pose estimation tasks[22].</w:t>
+        <w:t xml:space="preserve">MediaPipe offers real-time capabilities for full-body pose estimation </w:t>
+      </w:r>
+      <w:proofErr w:type="gramStart"/>
+      <w:r>
+        <w:rPr>
+          <w:color w:val="000000"/>
+        </w:rPr>
+        <w:t>tasks[</w:t>
+      </w:r>
+      <w:proofErr w:type="gramEnd"/>
+      <w:r>
+        <w:rPr>
+          <w:color w:val="000000"/>
+        </w:rPr>
+        <w:t>22].</w:t>
       </w:r>
     </w:p>
     <w:p>
@@ -1973,7 +2664,21 @@
         <w:rPr>
           <w:color w:val="000000"/>
         </w:rPr>
-        <w:t>MediaPipe utilizes machine learning models that offer flexibility in hardware requirements[23].</w:t>
+        <w:t xml:space="preserve">MediaPipe utilizes machine learning models that offer flexibility in hardware </w:t>
+      </w:r>
+      <w:proofErr w:type="gramStart"/>
+      <w:r>
+        <w:rPr>
+          <w:color w:val="000000"/>
+        </w:rPr>
+        <w:t>requirements[</w:t>
+      </w:r>
+      <w:proofErr w:type="gramEnd"/>
+      <w:r>
+        <w:rPr>
+          <w:color w:val="000000"/>
+        </w:rPr>
+        <w:t>23].</w:t>
       </w:r>
     </w:p>
     <w:p>
@@ -1998,7 +2703,21 @@
         <w:rPr>
           <w:color w:val="000000"/>
         </w:rPr>
-        <w:t>YOLO Pose is optimized for real-time performance but may have specific hardware demands due to its speed requirements[21].</w:t>
+        <w:t xml:space="preserve">YOLO Pose is optimized for real-time performance but may have specific hardware demands due to its speed </w:t>
+      </w:r>
+      <w:proofErr w:type="gramStart"/>
+      <w:r>
+        <w:rPr>
+          <w:color w:val="000000"/>
+        </w:rPr>
+        <w:t>requirements[</w:t>
+      </w:r>
+      <w:proofErr w:type="gramEnd"/>
+      <w:r>
+        <w:rPr>
+          <w:color w:val="000000"/>
+        </w:rPr>
+        <w:t>21].</w:t>
       </w:r>
     </w:p>
     <w:p>
@@ -2408,7 +3127,15 @@
     </w:p>
     <w:p>
       <w:r>
-        <w:t xml:space="preserve">For our project we found that the development of a user-accessible graphical user interface (GUI) is essential to ensure that the functionalities of the analysis tool are accessible to a broad spectrum of users, including if need be likes of researchers, therapists, and educators. A GUI should provide a visually intuitive way for users to easily upload the videos, initiate analyses, view and interpret results, and generate detailed reports. This interface also should simplify complex processes such as pose estimation and movement vector analysis by abstracting the underlying technical complexities into user-friendly operations. </w:t>
+        <w:t xml:space="preserve">For our project we found that the development of a user-accessible graphical user interface (GUI) is essential to ensure that the functionalities of the analysis tool are accessible to a broad spectrum of users, including if need </w:t>
+      </w:r>
+      <w:proofErr w:type="gramStart"/>
+      <w:r>
+        <w:t>be</w:t>
+      </w:r>
+      <w:proofErr w:type="gramEnd"/>
+      <w:r>
+        <w:t xml:space="preserve"> likes of researchers, therapists, and educators. A GUI should provide a visually intuitive way for users to easily upload the videos, initiate analyses, view and interpret results, and generate detailed reports. This interface also should simplify complex processes such as pose estimation and movement vector analysis by abstracting the underlying technical complexities into user-friendly operations. </w:t>
       </w:r>
       <w:r>
         <w:br/>
@@ -2418,12 +3145,28 @@
     <w:p/>
     <w:p>
       <w:r>
-        <w:t xml:space="preserve">Given that our project is in Python, we looked at common ways to create GUI for Python projects and arrived at two viable options – Tkinter and QT. </w:t>
-      </w:r>
-    </w:p>
-    <w:p>
-      <w:r>
-        <w:t>The Tkinter library is being bundled with Python for Windows and counts as the default Python GUI librar</w:t>
+        <w:t xml:space="preserve">Given that our project is in Python, we looked at common ways to create GUI for Python projects and arrived at two viable options – </w:t>
+      </w:r>
+      <w:proofErr w:type="spellStart"/>
+      <w:r>
+        <w:t>Tkinter</w:t>
+      </w:r>
+      <w:proofErr w:type="spellEnd"/>
+      <w:r>
+        <w:t xml:space="preserve"> and QT. </w:t>
+      </w:r>
+    </w:p>
+    <w:p>
+      <w:r>
+        <w:t xml:space="preserve">The </w:t>
+      </w:r>
+      <w:proofErr w:type="spellStart"/>
+      <w:r>
+        <w:t>Tkinter</w:t>
+      </w:r>
+      <w:proofErr w:type="spellEnd"/>
+      <w:r>
+        <w:t xml:space="preserve"> library is being bundled with Python for Windows and counts as the default Python GUI librar</w:t>
       </w:r>
       <w:r>
         <w:t>y, which</w:t>
@@ -2435,13 +3178,29 @@
         <w:t>represents</w:t>
       </w:r>
       <w:r>
-        <w:t xml:space="preserve"> a wrapper around the Tcl/Tk GUI toolkit. </w:t>
+        <w:t xml:space="preserve"> a wrapper around the </w:t>
+      </w:r>
+      <w:proofErr w:type="spellStart"/>
+      <w:r>
+        <w:t>Tcl</w:t>
+      </w:r>
+      <w:proofErr w:type="spellEnd"/>
+      <w:r>
+        <w:t xml:space="preserve">/Tk GUI toolkit. </w:t>
       </w:r>
       <w:r>
         <w:t>Additionally,</w:t>
       </w:r>
       <w:r>
-        <w:t xml:space="preserve"> as we found - Tkinter is a pure GUI library and not a GUI framework, which means it only provides a set of graphical components for building GUIs, while lacking in support for GUIs-driven data sources, databases, or for displaying multimedia.</w:t>
+        <w:t xml:space="preserve"> as we found - </w:t>
+      </w:r>
+      <w:proofErr w:type="spellStart"/>
+      <w:r>
+        <w:t>Tkinter</w:t>
+      </w:r>
+      <w:proofErr w:type="spellEnd"/>
+      <w:r>
+        <w:t xml:space="preserve"> is a pure GUI library and not a GUI framework, which means it only provides a set of graphical components for building GUIs, while lacking in support for GUIs-driven data sources, databases, or for displaying multimedia.</w:t>
       </w:r>
     </w:p>
     <w:p>
@@ -2452,12 +3211,36 @@
         <w:t xml:space="preserve">full </w:t>
       </w:r>
       <w:r>
-        <w:t>framework, utilized in Python through bindings like PyQt and PySide, that provides a comprehensive toolkit for creating cross-platform applications. This framework is a wrapper around the native C++ toolkit Qt. Additionally, Qt goes beyond a simple GUI library to provide a full-fledged GUI framework, which means it not only offers an array of graphical components but also a support for multimedia, databases, and GUI-driven data sources. This makes it better suited for developing feature-rich applications.</w:t>
-      </w:r>
-    </w:p>
-    <w:p>
-      <w:r>
-        <w:t>Overall, the differences can be summarized as follows[25]:</w:t>
+        <w:t xml:space="preserve">framework, utilized in Python through bindings like </w:t>
+      </w:r>
+      <w:proofErr w:type="spellStart"/>
+      <w:r>
+        <w:t>PyQt</w:t>
+      </w:r>
+      <w:proofErr w:type="spellEnd"/>
+      <w:r>
+        <w:t xml:space="preserve"> and </w:t>
+      </w:r>
+      <w:proofErr w:type="spellStart"/>
+      <w:r>
+        <w:t>PySide</w:t>
+      </w:r>
+      <w:proofErr w:type="spellEnd"/>
+      <w:r>
+        <w:t>, that provides a comprehensive toolkit for creating cross-platform applications. This framework is a wrapper around the native C++ toolkit Qt. Additionally, Qt goes beyond a simple GUI library to provide a full-fledged GUI framework, which means it not only offers an array of graphical components but also a support for multimedia, databases, and GUI-driven data sources. This makes it better suited for developing feature-rich applications.</w:t>
+      </w:r>
+    </w:p>
+    <w:p>
+      <w:r>
+        <w:t xml:space="preserve">Overall, the differences can be summarized as </w:t>
+      </w:r>
+      <w:proofErr w:type="gramStart"/>
+      <w:r>
+        <w:t>follows[</w:t>
+      </w:r>
+      <w:proofErr w:type="gramEnd"/>
+      <w:r>
+        <w:t>25]:</w:t>
       </w:r>
     </w:p>
     <w:tbl>
@@ -2504,9 +3287,11 @@
             <w:pPr>
               <w:cnfStyle w:val="100000000000" w:firstRow="1" w:lastRow="0" w:firstColumn="0" w:lastColumn="0" w:oddVBand="0" w:evenVBand="0" w:oddHBand="0" w:evenHBand="0" w:firstRowFirstColumn="0" w:firstRowLastColumn="0" w:lastRowFirstColumn="0" w:lastRowLastColumn="0"/>
             </w:pPr>
+            <w:proofErr w:type="spellStart"/>
             <w:r>
               <w:t>Tkinter</w:t>
             </w:r>
+            <w:proofErr w:type="spellEnd"/>
           </w:p>
         </w:tc>
         <w:tc>
@@ -2518,7 +3303,23 @@
               <w:cnfStyle w:val="100000000000" w:firstRow="1" w:lastRow="0" w:firstColumn="0" w:lastColumn="0" w:oddVBand="0" w:evenVBand="0" w:oddHBand="0" w:evenHBand="0" w:firstRowFirstColumn="0" w:firstRowLastColumn="0" w:lastRowFirstColumn="0" w:lastRowLastColumn="0"/>
             </w:pPr>
             <w:r>
-              <w:t>Qt (via PyQt/PySide)</w:t>
+              <w:t xml:space="preserve">Qt (via </w:t>
+            </w:r>
+            <w:proofErr w:type="spellStart"/>
+            <w:r>
+              <w:t>PyQt</w:t>
+            </w:r>
+            <w:proofErr w:type="spellEnd"/>
+            <w:r>
+              <w:t>/</w:t>
+            </w:r>
+            <w:proofErr w:type="spellStart"/>
+            <w:r>
+              <w:t>PySide</w:t>
+            </w:r>
+            <w:proofErr w:type="spellEnd"/>
+            <w:r>
+              <w:t>)</w:t>
             </w:r>
           </w:p>
         </w:tc>
@@ -2561,7 +3362,31 @@
               <w:cnfStyle w:val="000000100000" w:firstRow="0" w:lastRow="0" w:firstColumn="0" w:lastColumn="0" w:oddVBand="0" w:evenVBand="0" w:oddHBand="1" w:evenHBand="0" w:firstRowFirstColumn="0" w:firstRowLastColumn="0" w:lastRowFirstColumn="0" w:lastRowLastColumn="0"/>
             </w:pPr>
             <w:r>
-              <w:t>GPL for PyQt/open-source; LGPL for PySide/commercial licenses required for proprietary software</w:t>
+              <w:t xml:space="preserve">GPL for </w:t>
+            </w:r>
+            <w:proofErr w:type="spellStart"/>
+            <w:r>
+              <w:t>PyQt</w:t>
+            </w:r>
+            <w:proofErr w:type="spellEnd"/>
+            <w:r>
+              <w:t>/</w:t>
+            </w:r>
+            <w:proofErr w:type="gramStart"/>
+            <w:r>
+              <w:t>open-source</w:t>
+            </w:r>
+            <w:proofErr w:type="gramEnd"/>
+            <w:r>
+              <w:t xml:space="preserve">; LGPL for </w:t>
+            </w:r>
+            <w:proofErr w:type="spellStart"/>
+            <w:r>
+              <w:t>PySide</w:t>
+            </w:r>
+            <w:proofErr w:type="spellEnd"/>
+            <w:r>
+              <w:t>/commercial licenses required for proprietary software</w:t>
             </w:r>
           </w:p>
         </w:tc>
@@ -3000,7 +3825,31 @@
       </w:r>
       <w:r>
         <w:br/>
-        <w:t>The Qt framework, originally developed in C++ programming language and as such it is not natively usable in Python. To bridge this gap, binding libraries like PyQt and PySide have been developed. These bindings act as interfaces, translating Python code to work with the underlying C++ codebase of Qt. As these libraries differ in their API we comprised following comparison to decide on which one to use:</w:t>
+        <w:t xml:space="preserve">The Qt framework, originally developed in C++ programming language and as such it is not natively usable in Python. To bridge this gap, binding libraries like </w:t>
+      </w:r>
+      <w:proofErr w:type="spellStart"/>
+      <w:r>
+        <w:t>PyQt</w:t>
+      </w:r>
+      <w:proofErr w:type="spellEnd"/>
+      <w:r>
+        <w:t xml:space="preserve"> and </w:t>
+      </w:r>
+      <w:proofErr w:type="spellStart"/>
+      <w:r>
+        <w:t>PySide</w:t>
+      </w:r>
+      <w:proofErr w:type="spellEnd"/>
+      <w:r>
+        <w:t xml:space="preserve"> have been developed. These bindings act as interfaces, translating Python code to work with the underlying C++ codebase of Qt. As these libraries differ in their </w:t>
+      </w:r>
+      <w:proofErr w:type="gramStart"/>
+      <w:r>
+        <w:t>API</w:t>
+      </w:r>
+      <w:proofErr w:type="gramEnd"/>
+      <w:r>
+        <w:t xml:space="preserve"> we comprised following comparison to decide on which one to use:</w:t>
       </w:r>
     </w:p>
     <w:tbl>
@@ -3104,7 +3953,15 @@
               <w:cnfStyle w:val="000000100000" w:firstRow="0" w:lastRow="0" w:firstColumn="0" w:lastColumn="0" w:oddVBand="0" w:evenVBand="0" w:oddHBand="1" w:evenHBand="0" w:firstRowFirstColumn="0" w:firstRowLastColumn="0" w:lastRowFirstColumn="0" w:lastRowLastColumn="0"/>
             </w:pPr>
             <w:r>
-              <w:t>GPL for open-source; Commercial license required for proprietary software</w:t>
+              <w:t xml:space="preserve">GPL for </w:t>
+            </w:r>
+            <w:proofErr w:type="gramStart"/>
+            <w:r>
+              <w:t>open-source</w:t>
+            </w:r>
+            <w:proofErr w:type="gramEnd"/>
+            <w:r>
+              <w:t>; Commercial license required for proprietary software</w:t>
             </w:r>
           </w:p>
         </w:tc>
@@ -3231,8 +4088,21 @@
               <w:cnfStyle w:val="000000000000" w:firstRow="0" w:lastRow="0" w:firstColumn="0" w:lastColumn="0" w:oddVBand="0" w:evenVBand="0" w:oddHBand="0" w:evenHBand="0" w:firstRowFirstColumn="0" w:firstRowLastColumn="0" w:lastRowFirstColumn="0" w:lastRowLastColumn="0"/>
             </w:pPr>
             <w:r>
-              <w:t>Includes tools like pyuic and pyrcc</w:t>
-            </w:r>
+              <w:t xml:space="preserve">Includes tools like </w:t>
+            </w:r>
+            <w:proofErr w:type="spellStart"/>
+            <w:r>
+              <w:t>pyuic</w:t>
+            </w:r>
+            <w:proofErr w:type="spellEnd"/>
+            <w:r>
+              <w:t xml:space="preserve"> and </w:t>
+            </w:r>
+            <w:proofErr w:type="spellStart"/>
+            <w:r>
+              <w:t>pyrcc</w:t>
+            </w:r>
+            <w:proofErr w:type="spellEnd"/>
           </w:p>
         </w:tc>
       </w:tr>
@@ -3620,7 +4490,15 @@
         <w:t xml:space="preserve">Usage of the Qt </w:t>
       </w:r>
       <w:r>
-        <w:t>cross-platform application development framework paired with PyQT python bindings library to build user-accessible GUI for the software described.</w:t>
+        <w:t xml:space="preserve">cross-platform application development framework paired with </w:t>
+      </w:r>
+      <w:proofErr w:type="spellStart"/>
+      <w:r>
+        <w:t>PyQT</w:t>
+      </w:r>
+      <w:proofErr w:type="spellEnd"/>
+      <w:r>
+        <w:t xml:space="preserve"> python bindings library to build user-accessible GUI for the software described.</w:t>
       </w:r>
     </w:p>
     <w:p>
@@ -3666,7 +4544,35 @@
         <w:rPr>
           <w:color w:val="000000"/>
         </w:rPr>
-        <w:t>Our choice to utilize Google's MediaPipe library for pose estimation is a critical component of our product. MediaPipe's real-time capabilities and accuracy in detecting up to 32 keypoints will provide the basis for our movement vector analysis, ensuring our tool can accurately capture and analyze body movements.</w:t>
+        <w:t xml:space="preserve">Our choice to utilize Google's MediaPipe library for pose estimation is a critical component of our product. </w:t>
+      </w:r>
+      <w:proofErr w:type="spellStart"/>
+      <w:r>
+        <w:rPr>
+          <w:color w:val="000000"/>
+        </w:rPr>
+        <w:t>MediaPipe's</w:t>
+      </w:r>
+      <w:proofErr w:type="spellEnd"/>
+      <w:r>
+        <w:rPr>
+          <w:color w:val="000000"/>
+        </w:rPr>
+        <w:t xml:space="preserve"> real-time capabilities and accuracy in detecting up to 32 </w:t>
+      </w:r>
+      <w:proofErr w:type="spellStart"/>
+      <w:r>
+        <w:rPr>
+          <w:color w:val="000000"/>
+        </w:rPr>
+        <w:t>keypoints</w:t>
+      </w:r>
+      <w:proofErr w:type="spellEnd"/>
+      <w:r>
+        <w:rPr>
+          <w:color w:val="000000"/>
+        </w:rPr>
+        <w:t xml:space="preserve"> will provide the basis for our movement vector analysis, ensuring our tool can accurately capture and analyze body movements.</w:t>
       </w:r>
     </w:p>
     <w:p>
@@ -3756,8 +4662,16 @@
         <w:rPr>
           <w:color w:val="000000"/>
         </w:rPr>
-        <w:t>We plan on having an ability to generate customizable reports based on the analysis of interpersonal synchrony. The reports should be available both PDF and CSV formats</w:t>
-      </w:r>
+        <w:t xml:space="preserve">We plan on having an ability to generate customizable reports based on the analysis of interpersonal synchrony. The reports should be available both PDF and CSV </w:t>
+      </w:r>
+      <w:proofErr w:type="gramStart"/>
+      <w:r>
+        <w:rPr>
+          <w:color w:val="000000"/>
+        </w:rPr>
+        <w:t>formats</w:t>
+      </w:r>
+      <w:proofErr w:type="gramEnd"/>
     </w:p>
     <w:p>
       <w:pPr>
@@ -4055,7 +4969,21 @@
         <w:rPr>
           <w:color w:val="000000"/>
         </w:rPr>
-        <w:t xml:space="preserve"> perform pose estimation on the uploaded video to identify and track keypoints of participants' bodies throughout the recording</w:t>
+        <w:t xml:space="preserve"> perform pose estimation on the uploaded video to identify and track </w:t>
+      </w:r>
+      <w:proofErr w:type="spellStart"/>
+      <w:r>
+        <w:rPr>
+          <w:color w:val="000000"/>
+        </w:rPr>
+        <w:t>keypoints</w:t>
+      </w:r>
+      <w:proofErr w:type="spellEnd"/>
+      <w:r>
+        <w:rPr>
+          <w:color w:val="000000"/>
+        </w:rPr>
+        <w:t xml:space="preserve"> of participants' bodies throughout the recording</w:t>
       </w:r>
       <w:r>
         <w:rPr>
@@ -4831,7 +5759,35 @@
         <w:rPr>
           <w:color w:val="000000"/>
         </w:rPr>
-        <w:t>Enter time code for ‘Analysis start’ (Optional – if no, defaults to 00:00:00 / ‘video_start’, limited to ‘video_end’)</w:t>
+        <w:t>Enter time code for ‘Analysis start’ (Optional – if no, defaults to 00:00:00 / ‘</w:t>
+      </w:r>
+      <w:proofErr w:type="spellStart"/>
+      <w:r>
+        <w:rPr>
+          <w:color w:val="000000"/>
+        </w:rPr>
+        <w:t>video_start</w:t>
+      </w:r>
+      <w:proofErr w:type="spellEnd"/>
+      <w:r>
+        <w:rPr>
+          <w:color w:val="000000"/>
+        </w:rPr>
+        <w:t>’, limited to ‘</w:t>
+      </w:r>
+      <w:proofErr w:type="spellStart"/>
+      <w:r>
+        <w:rPr>
+          <w:color w:val="000000"/>
+        </w:rPr>
+        <w:t>video_end</w:t>
+      </w:r>
+      <w:proofErr w:type="spellEnd"/>
+      <w:r>
+        <w:rPr>
+          <w:color w:val="000000"/>
+        </w:rPr>
+        <w:t>’)</w:t>
       </w:r>
     </w:p>
     <w:p>
@@ -4853,7 +5809,35 @@
         <w:rPr>
           <w:color w:val="000000"/>
         </w:rPr>
-        <w:t>Enter time code for ‘Analysis end’ (Optional – if no, defaults to ‘video_end’, limited to ‘video_start’)</w:t>
+        <w:t>Enter time code for ‘Analysis end’ (Optional – if no, defaults to ‘</w:t>
+      </w:r>
+      <w:proofErr w:type="spellStart"/>
+      <w:r>
+        <w:rPr>
+          <w:color w:val="000000"/>
+        </w:rPr>
+        <w:t>video_end</w:t>
+      </w:r>
+      <w:proofErr w:type="spellEnd"/>
+      <w:r>
+        <w:rPr>
+          <w:color w:val="000000"/>
+        </w:rPr>
+        <w:t>’, limited to ‘</w:t>
+      </w:r>
+      <w:proofErr w:type="spellStart"/>
+      <w:r>
+        <w:rPr>
+          <w:color w:val="000000"/>
+        </w:rPr>
+        <w:t>video_start</w:t>
+      </w:r>
+      <w:proofErr w:type="spellEnd"/>
+      <w:r>
+        <w:rPr>
+          <w:color w:val="000000"/>
+        </w:rPr>
+        <w:t>’)</w:t>
       </w:r>
     </w:p>
     <w:p>
@@ -4963,7 +5947,21 @@
         <w:rPr>
           <w:color w:val="000000"/>
         </w:rPr>
-        <w:t>Frames where a motion starts for ‘Actor A’ or ‘Actor B’</w:t>
+        <w:t xml:space="preserve">Frames where a motion starts for ‘Actor A’ or ‘Actor </w:t>
+      </w:r>
+      <w:proofErr w:type="gramStart"/>
+      <w:r>
+        <w:rPr>
+          <w:color w:val="000000"/>
+        </w:rPr>
+        <w:t>B</w:t>
+      </w:r>
+      <w:proofErr w:type="gramEnd"/>
+      <w:r>
+        <w:rPr>
+          <w:color w:val="000000"/>
+        </w:rPr>
+        <w:t>’</w:t>
       </w:r>
     </w:p>
     <w:p>
@@ -4985,7 +5983,21 @@
         <w:rPr>
           <w:color w:val="000000"/>
         </w:rPr>
-        <w:t>Frames where a motion stops for ‘Actor A’ or ‘Actor B’</w:t>
+        <w:t xml:space="preserve">Frames where a motion stops for ‘Actor A’ or ‘Actor </w:t>
+      </w:r>
+      <w:proofErr w:type="gramStart"/>
+      <w:r>
+        <w:rPr>
+          <w:color w:val="000000"/>
+        </w:rPr>
+        <w:t>B</w:t>
+      </w:r>
+      <w:proofErr w:type="gramEnd"/>
+      <w:r>
+        <w:rPr>
+          <w:color w:val="000000"/>
+        </w:rPr>
+        <w:t>’</w:t>
       </w:r>
     </w:p>
     <w:p>
@@ -5007,7 +6019,21 @@
         <w:rPr>
           <w:color w:val="000000"/>
         </w:rPr>
-        <w:t>Frames where a body location point disappears for ‘Actor A’ or ‘Actor B’</w:t>
+        <w:t xml:space="preserve">Frames where a body location point disappears for ‘Actor A’ or ‘Actor </w:t>
+      </w:r>
+      <w:proofErr w:type="gramStart"/>
+      <w:r>
+        <w:rPr>
+          <w:color w:val="000000"/>
+        </w:rPr>
+        <w:t>B</w:t>
+      </w:r>
+      <w:proofErr w:type="gramEnd"/>
+      <w:r>
+        <w:rPr>
+          <w:color w:val="000000"/>
+        </w:rPr>
+        <w:t>’</w:t>
       </w:r>
     </w:p>
     <w:p>
@@ -5029,7 +6055,21 @@
         <w:rPr>
           <w:color w:val="000000"/>
         </w:rPr>
-        <w:t>Frames where a body location point appears for ‘Actor A’ or “Actor B’</w:t>
+        <w:t xml:space="preserve">Frames where a body location point appears for ‘Actor A’ or “Actor </w:t>
+      </w:r>
+      <w:proofErr w:type="gramStart"/>
+      <w:r>
+        <w:rPr>
+          <w:color w:val="000000"/>
+        </w:rPr>
+        <w:t>B</w:t>
+      </w:r>
+      <w:proofErr w:type="gramEnd"/>
+      <w:r>
+        <w:rPr>
+          <w:color w:val="000000"/>
+        </w:rPr>
+        <w:t>’</w:t>
       </w:r>
     </w:p>
     <w:p>
@@ -5051,8 +6091,16 @@
         <w:rPr>
           <w:color w:val="000000"/>
         </w:rPr>
-        <w:t>For each Keyframe – the System records the actor for which the data is relevant</w:t>
-      </w:r>
+        <w:t xml:space="preserve">For each Keyframe – the System records the actor for which the data is </w:t>
+      </w:r>
+      <w:proofErr w:type="gramStart"/>
+      <w:r>
+        <w:rPr>
+          <w:color w:val="000000"/>
+        </w:rPr>
+        <w:t>relevant</w:t>
+      </w:r>
+      <w:proofErr w:type="gramEnd"/>
     </w:p>
     <w:p>
       <w:pPr>
@@ -5073,8 +6121,16 @@
         <w:rPr>
           <w:color w:val="000000"/>
         </w:rPr>
-        <w:t>For each Keyframe – the System records the time code of the frame</w:t>
-      </w:r>
+        <w:t xml:space="preserve">For each Keyframe – the System records the time code of the </w:t>
+      </w:r>
+      <w:proofErr w:type="gramStart"/>
+      <w:r>
+        <w:rPr>
+          <w:color w:val="000000"/>
+        </w:rPr>
+        <w:t>frame</w:t>
+      </w:r>
+      <w:proofErr w:type="gramEnd"/>
     </w:p>
     <w:p>
       <w:pPr>
@@ -5139,8 +6195,16 @@
         <w:rPr>
           <w:color w:val="000000"/>
         </w:rPr>
-        <w:t>Video failed to be opened by program</w:t>
-      </w:r>
+        <w:t xml:space="preserve">Video failed to be opened by </w:t>
+      </w:r>
+      <w:proofErr w:type="gramStart"/>
+      <w:r>
+        <w:rPr>
+          <w:color w:val="000000"/>
+        </w:rPr>
+        <w:t>program</w:t>
+      </w:r>
+      <w:proofErr w:type="gramEnd"/>
     </w:p>
     <w:p>
       <w:pPr>
@@ -5162,8 +6226,16 @@
           <w:color w:val="000000"/>
         </w:rPr>
         <w:lastRenderedPageBreak/>
-        <w:t>No Persons detected</w:t>
-      </w:r>
+        <w:t xml:space="preserve">No Persons </w:t>
+      </w:r>
+      <w:proofErr w:type="gramStart"/>
+      <w:r>
+        <w:rPr>
+          <w:color w:val="000000"/>
+        </w:rPr>
+        <w:t>detected</w:t>
+      </w:r>
+      <w:proofErr w:type="gramEnd"/>
     </w:p>
     <w:p>
       <w:pPr>
@@ -5294,8 +6366,16 @@
         <w:rPr>
           <w:color w:val="000000"/>
         </w:rPr>
-        <w:t>System performs the IS analysis based on the provided Algorithm</w:t>
-      </w:r>
+        <w:t xml:space="preserve">System performs the IS analysis based on the provided </w:t>
+      </w:r>
+      <w:proofErr w:type="gramStart"/>
+      <w:r>
+        <w:rPr>
+          <w:color w:val="000000"/>
+        </w:rPr>
+        <w:t>Algorithm</w:t>
+      </w:r>
+      <w:proofErr w:type="gramEnd"/>
     </w:p>
     <w:p>
       <w:pPr>
@@ -5316,8 +6396,16 @@
         <w:rPr>
           <w:color w:val="000000"/>
         </w:rPr>
-        <w:t>System records the results of the IS analysis</w:t>
-      </w:r>
+        <w:t xml:space="preserve">System records the results of the IS </w:t>
+      </w:r>
+      <w:proofErr w:type="gramStart"/>
+      <w:r>
+        <w:rPr>
+          <w:color w:val="000000"/>
+        </w:rPr>
+        <w:t>analysis</w:t>
+      </w:r>
+      <w:proofErr w:type="gramEnd"/>
     </w:p>
     <w:p>
       <w:pPr>
@@ -5360,7 +6448,21 @@
         <w:rPr>
           <w:color w:val="000000"/>
         </w:rPr>
-        <w:t>In case of success –  the system shows a ‘Success’ message</w:t>
+        <w:t xml:space="preserve">In case of success </w:t>
+      </w:r>
+      <w:proofErr w:type="gramStart"/>
+      <w:r>
+        <w:rPr>
+          <w:color w:val="000000"/>
+        </w:rPr>
+        <w:t>–  the</w:t>
+      </w:r>
+      <w:proofErr w:type="gramEnd"/>
+      <w:r>
+        <w:rPr>
+          <w:color w:val="000000"/>
+        </w:rPr>
+        <w:t xml:space="preserve"> system shows a ‘Success’ message</w:t>
       </w:r>
     </w:p>
     <w:p>
@@ -5382,8 +6484,16 @@
         <w:rPr>
           <w:color w:val="000000"/>
         </w:rPr>
-        <w:t>In case of fail – the system shows ‘Fail’ message, possibly an ‘Error’ message</w:t>
-      </w:r>
+        <w:t xml:space="preserve">In case of fail – the system shows ‘Fail’ message, possibly an ‘Error’ </w:t>
+      </w:r>
+      <w:proofErr w:type="gramStart"/>
+      <w:r>
+        <w:rPr>
+          <w:color w:val="000000"/>
+        </w:rPr>
+        <w:t>message</w:t>
+      </w:r>
+      <w:proofErr w:type="gramEnd"/>
     </w:p>
     <w:p>
       <w:pPr>
@@ -5404,8 +6514,16 @@
         <w:rPr>
           <w:color w:val="000000"/>
         </w:rPr>
-        <w:t>System presents a general report as a result of the analysis</w:t>
-      </w:r>
+        <w:t xml:space="preserve">System presents a general report as a result of the </w:t>
+      </w:r>
+      <w:proofErr w:type="gramStart"/>
+      <w:r>
+        <w:rPr>
+          <w:color w:val="000000"/>
+        </w:rPr>
+        <w:t>analysis</w:t>
+      </w:r>
+      <w:proofErr w:type="gramEnd"/>
     </w:p>
     <w:p>
       <w:pPr>
@@ -5426,8 +6544,16 @@
         <w:rPr>
           <w:color w:val="000000"/>
         </w:rPr>
-        <w:t>System unblocks for user the ‘Generate Report’ buttons</w:t>
-      </w:r>
+        <w:t xml:space="preserve">System unblocks for user the ‘Generate Report’ </w:t>
+      </w:r>
+      <w:proofErr w:type="gramStart"/>
+      <w:r>
+        <w:rPr>
+          <w:color w:val="000000"/>
+        </w:rPr>
+        <w:t>buttons</w:t>
+      </w:r>
+      <w:proofErr w:type="gramEnd"/>
     </w:p>
     <w:p>
       <w:pPr>
@@ -5447,8 +6573,16 @@
         <w:rPr>
           <w:color w:val="000000"/>
         </w:rPr>
-        <w:t>(Optional) User can generate reports</w:t>
-      </w:r>
+        <w:t xml:space="preserve">(Optional) User can generate </w:t>
+      </w:r>
+      <w:proofErr w:type="gramStart"/>
+      <w:r>
+        <w:rPr>
+          <w:color w:val="000000"/>
+        </w:rPr>
+        <w:t>reports</w:t>
+      </w:r>
+      <w:proofErr w:type="gramEnd"/>
     </w:p>
     <w:p>
       <w:r>
@@ -6362,7 +7496,7 @@
           <w:color w:val="000000"/>
         </w:rPr>
         <w:drawing>
-          <wp:inline distT="0" distB="0" distL="0" distR="0" wp14:anchorId="0CC4EE97" wp14:editId="72DF0E19">
+          <wp:inline distT="0" distB="0" distL="0" distR="0" wp14:anchorId="0CC4EE97" wp14:editId="4F82FF62">
             <wp:extent cx="5724525" cy="1714500"/>
             <wp:effectExtent l="0" t="0" r="9525" b="0"/>
             <wp:docPr id="7" name="Picture 7"/>
@@ -7854,19 +8988,7 @@
               <w:rPr>
                 <w:color w:val="000000"/>
               </w:rPr>
-              <w:t xml:space="preserve">Keyframes are extracted correctly according to frame difference for </w:t>
-            </w:r>
-            <w:r>
-              <w:rPr>
-                <w:color w:val="000000"/>
-              </w:rPr>
-              <w:t>multiple motions</w:t>
-            </w:r>
-            <w:r>
-              <w:rPr>
-                <w:color w:val="000000"/>
-              </w:rPr>
-              <w:t>, single person video</w:t>
+              <w:t>Keyframes are extracted correctly according to frame difference for multiple motions, single person video</w:t>
             </w:r>
           </w:p>
         </w:tc>
@@ -8060,19 +9182,7 @@
               <w:rPr>
                 <w:color w:val="000000"/>
               </w:rPr>
-              <w:t xml:space="preserve">Keyframes are extracted correctly according to frame difference for </w:t>
-            </w:r>
-            <w:r>
-              <w:rPr>
-                <w:color w:val="000000"/>
-              </w:rPr>
-              <w:t>multiple motions, multiple</w:t>
-            </w:r>
-            <w:r>
-              <w:rPr>
-                <w:color w:val="000000"/>
-              </w:rPr>
-              <w:t xml:space="preserve"> persons video</w:t>
+              <w:t>Keyframes are extracted correctly according to frame difference for multiple motions, multiple persons video</w:t>
             </w:r>
           </w:p>
         </w:tc>
@@ -8460,7 +9570,21 @@
               <w:rPr>
                 <w:color w:val="000000"/>
               </w:rPr>
-              <w:t>Vectors are extracted and calculated correctly where motions start/stop and points appear/disappear.</w:t>
+              <w:t>Vectors are extracted and calculated correctly where motions start/</w:t>
+            </w:r>
+            <w:proofErr w:type="gramStart"/>
+            <w:r>
+              <w:rPr>
+                <w:color w:val="000000"/>
+              </w:rPr>
+              <w:t>stop</w:t>
+            </w:r>
+            <w:proofErr w:type="gramEnd"/>
+            <w:r>
+              <w:rPr>
+                <w:color w:val="000000"/>
+              </w:rPr>
+              <w:t xml:space="preserve"> and points appear/disappear.</w:t>
             </w:r>
           </w:p>
         </w:tc>
@@ -9935,7 +11059,39 @@
           <w:color w:val="222222"/>
           <w:highlight w:val="white"/>
         </w:rPr>
-        <w:t>Feniger-Schaal, R., Hart, Y., Lotan, N., Koren-Karie, N., &amp; Noy, L. (2018). The body speaks: Using the mirror game to link attachment and non-verbal behavior. </w:t>
+        <w:t>Feniger-</w:t>
+      </w:r>
+      <w:proofErr w:type="spellStart"/>
+      <w:r>
+        <w:rPr>
+          <w:color w:val="222222"/>
+          <w:highlight w:val="white"/>
+        </w:rPr>
+        <w:t>Schaal</w:t>
+      </w:r>
+      <w:proofErr w:type="spellEnd"/>
+      <w:r>
+        <w:rPr>
+          <w:color w:val="222222"/>
+          <w:highlight w:val="white"/>
+        </w:rPr>
+        <w:t xml:space="preserve">, R., Hart, Y., Lotan, N., </w:t>
+      </w:r>
+      <w:proofErr w:type="spellStart"/>
+      <w:r>
+        <w:rPr>
+          <w:color w:val="222222"/>
+          <w:highlight w:val="white"/>
+        </w:rPr>
+        <w:t>Koren</w:t>
+      </w:r>
+      <w:proofErr w:type="spellEnd"/>
+      <w:r>
+        <w:rPr>
+          <w:color w:val="222222"/>
+          <w:highlight w:val="white"/>
+        </w:rPr>
+        <w:t>-Karie, N., &amp; Noy, L. (2018). The body speaks: Using the mirror game to link attachment and non-verbal behavior. </w:t>
       </w:r>
       <w:r>
         <w:rPr>
@@ -10017,7 +11173,23 @@
           <w:color w:val="222222"/>
           <w:highlight w:val="white"/>
         </w:rPr>
-        <w:t>Noy, L., Dekel, E., &amp; Alon, U. (2011). The mirror game as a paradigm for studying the dynamics of two people improvising motion together. </w:t>
+        <w:t xml:space="preserve">Noy, L., </w:t>
+      </w:r>
+      <w:proofErr w:type="spellStart"/>
+      <w:r>
+        <w:rPr>
+          <w:color w:val="222222"/>
+          <w:highlight w:val="white"/>
+        </w:rPr>
+        <w:t>Dekel</w:t>
+      </w:r>
+      <w:proofErr w:type="spellEnd"/>
+      <w:r>
+        <w:rPr>
+          <w:color w:val="222222"/>
+          <w:highlight w:val="white"/>
+        </w:rPr>
+        <w:t>, E., &amp; Alon, U. (2011). The mirror game as a paradigm for studying the dynamics of two people improvising motion together. </w:t>
       </w:r>
       <w:r>
         <w:rPr>
@@ -10099,7 +11271,23 @@
           <w:color w:val="222222"/>
           <w:highlight w:val="white"/>
         </w:rPr>
-        <w:t>Fu, D., Incio-Serra, N., Motta-Ochoa, R., &amp; Blain-Moraes, S. (2021). Interpersonal physiological synchrony for detecting moments of connection in persons with dementia: A pilot study. </w:t>
+        <w:t xml:space="preserve">Fu, D., </w:t>
+      </w:r>
+      <w:proofErr w:type="spellStart"/>
+      <w:r>
+        <w:rPr>
+          <w:color w:val="222222"/>
+          <w:highlight w:val="white"/>
+        </w:rPr>
+        <w:t>Incio</w:t>
+      </w:r>
+      <w:proofErr w:type="spellEnd"/>
+      <w:r>
+        <w:rPr>
+          <w:color w:val="222222"/>
+          <w:highlight w:val="white"/>
+        </w:rPr>
+        <w:t>-Serra, N., Motta-Ochoa, R., &amp; Blain-Moraes, S. (2021). Interpersonal physiological synchrony for detecting moments of connection in persons with dementia: A pilot study. </w:t>
       </w:r>
       <w:r>
         <w:rPr>
@@ -10176,12 +11364,69 @@
           <w:color w:val="000000"/>
         </w:rPr>
       </w:pPr>
+      <w:proofErr w:type="spellStart"/>
       <w:r>
         <w:rPr>
           <w:color w:val="222222"/>
           <w:highlight w:val="white"/>
         </w:rPr>
-        <w:t>Delaherche, E., Chetouani, M., Mahdhaoui, A., Saint-Georges, C., Viaux, S., &amp; Cohen, D. (2012). Interpersonal synchrony: A survey of evaluation methods across disciplines. </w:t>
+        <w:t>Delaherche</w:t>
+      </w:r>
+      <w:proofErr w:type="spellEnd"/>
+      <w:r>
+        <w:rPr>
+          <w:color w:val="222222"/>
+          <w:highlight w:val="white"/>
+        </w:rPr>
+        <w:t xml:space="preserve">, E., </w:t>
+      </w:r>
+      <w:proofErr w:type="spellStart"/>
+      <w:r>
+        <w:rPr>
+          <w:color w:val="222222"/>
+          <w:highlight w:val="white"/>
+        </w:rPr>
+        <w:t>Chetouani</w:t>
+      </w:r>
+      <w:proofErr w:type="spellEnd"/>
+      <w:r>
+        <w:rPr>
+          <w:color w:val="222222"/>
+          <w:highlight w:val="white"/>
+        </w:rPr>
+        <w:t xml:space="preserve">, M., </w:t>
+      </w:r>
+      <w:proofErr w:type="spellStart"/>
+      <w:r>
+        <w:rPr>
+          <w:color w:val="222222"/>
+          <w:highlight w:val="white"/>
+        </w:rPr>
+        <w:t>Mahdhaoui</w:t>
+      </w:r>
+      <w:proofErr w:type="spellEnd"/>
+      <w:r>
+        <w:rPr>
+          <w:color w:val="222222"/>
+          <w:highlight w:val="white"/>
+        </w:rPr>
+        <w:t xml:space="preserve">, A., Saint-Georges, C., </w:t>
+      </w:r>
+      <w:proofErr w:type="spellStart"/>
+      <w:r>
+        <w:rPr>
+          <w:color w:val="222222"/>
+          <w:highlight w:val="white"/>
+        </w:rPr>
+        <w:t>Viaux</w:t>
+      </w:r>
+      <w:proofErr w:type="spellEnd"/>
+      <w:r>
+        <w:rPr>
+          <w:color w:val="222222"/>
+          <w:highlight w:val="white"/>
+        </w:rPr>
+        <w:t>, S., &amp; Cohen, D. (2012). Interpersonal synchrony: A survey of evaluation methods across disciplines. </w:t>
       </w:r>
       <w:r>
         <w:rPr>
@@ -10264,7 +11509,23 @@
           <w:color w:val="222222"/>
           <w:highlight w:val="white"/>
         </w:rPr>
-        <w:t>Novotny, E., &amp; Bente, G. (2022). Identifying signatures of perceived interpersonal synchrony. </w:t>
+        <w:t xml:space="preserve">Novotny, E., &amp; </w:t>
+      </w:r>
+      <w:proofErr w:type="spellStart"/>
+      <w:r>
+        <w:rPr>
+          <w:color w:val="222222"/>
+          <w:highlight w:val="white"/>
+        </w:rPr>
+        <w:t>Bente</w:t>
+      </w:r>
+      <w:proofErr w:type="spellEnd"/>
+      <w:r>
+        <w:rPr>
+          <w:color w:val="222222"/>
+          <w:highlight w:val="white"/>
+        </w:rPr>
+        <w:t>, G. (2022). Identifying signatures of perceived interpersonal synchrony. </w:t>
       </w:r>
       <w:r>
         <w:rPr>
@@ -10303,8 +11564,37 @@
       </w:r>
     </w:p>
     <w:p>
-      <w:r>
-        <w:t>Rennung, M., &amp; Göritz, A. S. (2016). Prosocial consequences of interpersonal synchrony. Zeitschrift für Psychologie.</w:t>
+      <w:proofErr w:type="spellStart"/>
+      <w:r>
+        <w:t>Rennung</w:t>
+      </w:r>
+      <w:proofErr w:type="spellEnd"/>
+      <w:r>
+        <w:t xml:space="preserve">, M., &amp; </w:t>
+      </w:r>
+      <w:proofErr w:type="spellStart"/>
+      <w:r>
+        <w:t>Göritz</w:t>
+      </w:r>
+      <w:proofErr w:type="spellEnd"/>
+      <w:r>
+        <w:t xml:space="preserve">, A. S. (2016). Prosocial consequences of interpersonal synchrony. </w:t>
+      </w:r>
+      <w:proofErr w:type="spellStart"/>
+      <w:r>
+        <w:t>Zeitschrift</w:t>
+      </w:r>
+      <w:proofErr w:type="spellEnd"/>
+      <w:r>
+        <w:t xml:space="preserve"> für </w:t>
+      </w:r>
+      <w:proofErr w:type="spellStart"/>
+      <w:r>
+        <w:t>Psychologie</w:t>
+      </w:r>
+      <w:proofErr w:type="spellEnd"/>
+      <w:r>
+        <w:t>.</w:t>
       </w:r>
     </w:p>
     <w:p>
@@ -10313,8 +11603,29 @@
       </w:r>
     </w:p>
     <w:p>
-      <w:r>
-        <w:t>Galbusera, L., Finn, M. T., Tschacher, W., &amp; Kyselo, M. (2019). Interpersonal synchrony feels good but impedes self-regulation of affect. Scientific reports, 9(1), 14691.</w:t>
+      <w:proofErr w:type="spellStart"/>
+      <w:r>
+        <w:t>Galbusera</w:t>
+      </w:r>
+      <w:proofErr w:type="spellEnd"/>
+      <w:r>
+        <w:t xml:space="preserve">, L., Finn, M. T., </w:t>
+      </w:r>
+      <w:proofErr w:type="spellStart"/>
+      <w:r>
+        <w:t>Tschacher</w:t>
+      </w:r>
+      <w:proofErr w:type="spellEnd"/>
+      <w:r>
+        <w:t xml:space="preserve">, W., &amp; </w:t>
+      </w:r>
+      <w:proofErr w:type="spellStart"/>
+      <w:r>
+        <w:t>Kyselo</w:t>
+      </w:r>
+      <w:proofErr w:type="spellEnd"/>
+      <w:r>
+        <w:t>, M. (2019). Interpersonal synchrony feels good but impedes self-regulation of affect. Scientific reports, 9(1), 14691.</w:t>
       </w:r>
     </w:p>
     <w:p>
@@ -10333,8 +11644,21 @@
       </w:r>
     </w:p>
     <w:p>
-      <w:r>
-        <w:t>Chetouani, M., Delaherche, E., Dumas, G., &amp; Cohen, D. (2017). 15 Interpersonal Synchrony: From Social Perception to Social Interaction. Social signal processing, 202.</w:t>
+      <w:proofErr w:type="spellStart"/>
+      <w:r>
+        <w:t>Chetouani</w:t>
+      </w:r>
+      <w:proofErr w:type="spellEnd"/>
+      <w:r>
+        <w:t xml:space="preserve">, M., </w:t>
+      </w:r>
+      <w:proofErr w:type="spellStart"/>
+      <w:r>
+        <w:t>Delaherche</w:t>
+      </w:r>
+      <w:proofErr w:type="spellEnd"/>
+      <w:r>
+        <w:t>, E., Dumas, G., &amp; Cohen, D. (2017). 15 Interpersonal Synchrony: From Social Perception to Social Interaction. Social signal processing, 202.</w:t>
       </w:r>
     </w:p>
     <w:p>
@@ -10344,7 +11668,15 @@
     </w:p>
     <w:p>
       <w:r>
-        <w:t>Markova, G., Nguyen, T., &amp; Hoehl, S. (2019). Neurobehavioral interpersonal synchrony in early development: The role of interactional rhythms. Frontiers in Psychology, 10, 2078.</w:t>
+        <w:t xml:space="preserve">Markova, G., Nguyen, T., &amp; </w:t>
+      </w:r>
+      <w:proofErr w:type="spellStart"/>
+      <w:r>
+        <w:t>Hoehl</w:t>
+      </w:r>
+      <w:proofErr w:type="spellEnd"/>
+      <w:r>
+        <w:t>, S. (2019). Neurobehavioral interpersonal synchrony in early development: The role of interactional rhythms. Frontiers in Psychology, 10, 2078.</w:t>
       </w:r>
     </w:p>
     <w:p>
@@ -10364,8 +11696,29 @@
       </w:r>
     </w:p>
     <w:p>
-      <w:r>
-        <w:t>Yozevitch, R., Dahan, A., Seada, T., Appel, D., &amp; Gvirts, H. (2023). Classifying interpersonal synchronization states using a data-driven approach: implications for social interaction understanding. Scientific Reports, 13(1), 11150.</w:t>
+      <w:proofErr w:type="spellStart"/>
+      <w:r>
+        <w:t>Yozevitch</w:t>
+      </w:r>
+      <w:proofErr w:type="spellEnd"/>
+      <w:r>
+        <w:t xml:space="preserve">, R., Dahan, A., </w:t>
+      </w:r>
+      <w:proofErr w:type="spellStart"/>
+      <w:r>
+        <w:t>Seada</w:t>
+      </w:r>
+      <w:proofErr w:type="spellEnd"/>
+      <w:r>
+        <w:t xml:space="preserve">, T., Appel, D., &amp; </w:t>
+      </w:r>
+      <w:proofErr w:type="spellStart"/>
+      <w:r>
+        <w:t>Gvirts</w:t>
+      </w:r>
+      <w:proofErr w:type="spellEnd"/>
+      <w:r>
+        <w:t>, H. (2023). Classifying interpersonal synchronization states using a data-driven approach: implications for social interaction understanding. Scientific Reports, 13(1), 11150.</w:t>
       </w:r>
     </w:p>
     <w:p>
@@ -10375,7 +11728,31 @@
     </w:p>
     <w:p>
       <w:r>
-        <w:t>Georgescu, A. L., Koeroglu, S., Hamilton, A. F. D. C., Vogeley, K., Falter-Wagner, C. M., &amp; Tschacher, W. (2020). Reduced nonverbal interpersonal synchrony in autism spectrum disorder independent of partner diagnosis: a motion energy study. Molecular autism, 11, 1-14.</w:t>
+        <w:t xml:space="preserve">Georgescu, A. L., </w:t>
+      </w:r>
+      <w:proofErr w:type="spellStart"/>
+      <w:r>
+        <w:t>Koeroglu</w:t>
+      </w:r>
+      <w:proofErr w:type="spellEnd"/>
+      <w:r>
+        <w:t xml:space="preserve">, S., Hamilton, A. F. D. C., </w:t>
+      </w:r>
+      <w:proofErr w:type="spellStart"/>
+      <w:r>
+        <w:t>Vogeley</w:t>
+      </w:r>
+      <w:proofErr w:type="spellEnd"/>
+      <w:r>
+        <w:t xml:space="preserve">, K., Falter-Wagner, C. M., &amp; </w:t>
+      </w:r>
+      <w:proofErr w:type="spellStart"/>
+      <w:r>
+        <w:t>Tschacher</w:t>
+      </w:r>
+      <w:proofErr w:type="spellEnd"/>
+      <w:r>
+        <w:t>, W. (2020). Reduced nonverbal interpersonal synchrony in autism spectrum disorder independent of partner diagnosis: a motion energy study. Molecular autism, 11, 1-14.</w:t>
       </w:r>
     </w:p>
     <w:p>
@@ -10385,7 +11762,23 @@
     </w:p>
     <w:p>
       <w:r>
-        <w:t>Plank, I. S., Traiger, L. S., Nelson, A. M., Koehler, J. C., Lang, S. F., Tepest, R., ... &amp; Falter-Wagner, C. M. (2023). The role of interpersonal synchrony in forming impressions of autistic and non-autistic adults. Scientific Reports, 13(1), 15306.</w:t>
+        <w:t xml:space="preserve">Plank, I. S., </w:t>
+      </w:r>
+      <w:proofErr w:type="spellStart"/>
+      <w:r>
+        <w:t>Traiger</w:t>
+      </w:r>
+      <w:proofErr w:type="spellEnd"/>
+      <w:r>
+        <w:t xml:space="preserve">, L. S., Nelson, A. M., Koehler, J. C., Lang, S. F., </w:t>
+      </w:r>
+      <w:proofErr w:type="spellStart"/>
+      <w:r>
+        <w:t>Tepest</w:t>
+      </w:r>
+      <w:proofErr w:type="spellEnd"/>
+      <w:r>
+        <w:t>, R., ... &amp; Falter-Wagner, C. M. (2023). The role of interpersonal synchrony in forming impressions of autistic and non-autistic adults. Scientific Reports, 13(1), 15306.</w:t>
       </w:r>
     </w:p>
     <w:p>
@@ -10395,7 +11788,31 @@
     </w:p>
     <w:p>
       <w:r>
-        <w:t>Bloch, C., Vogeley, K., Georgescu, A. L., &amp; Falter-Wagner, C. M. (2019). INTRApersonal synchrony as constituent of INTERpersonal synchrony and its relevance for autism spectrum disorder. Frontiers in Robotics and AI, 6, 73.</w:t>
+        <w:t xml:space="preserve">Bloch, C., </w:t>
+      </w:r>
+      <w:proofErr w:type="spellStart"/>
+      <w:r>
+        <w:t>Vogeley</w:t>
+      </w:r>
+      <w:proofErr w:type="spellEnd"/>
+      <w:r>
+        <w:t xml:space="preserve">, K., Georgescu, A. L., &amp; Falter-Wagner, C. M. (2019). </w:t>
+      </w:r>
+      <w:proofErr w:type="spellStart"/>
+      <w:r>
+        <w:t>INTRApersonal</w:t>
+      </w:r>
+      <w:proofErr w:type="spellEnd"/>
+      <w:r>
+        <w:t xml:space="preserve"> synchrony as constituent of </w:t>
+      </w:r>
+      <w:proofErr w:type="spellStart"/>
+      <w:r>
+        <w:t>INTERpersonal</w:t>
+      </w:r>
+      <w:proofErr w:type="spellEnd"/>
+      <w:r>
+        <w:t xml:space="preserve"> synchrony and its relevance for autism spectrum disorder. Frontiers in Robotics and AI, 6, 73.</w:t>
       </w:r>
     </w:p>
     <w:p>
@@ -10405,7 +11822,15 @@
     </w:p>
     <w:p>
       <w:r>
-        <w:t>McNaughton, K. A., &amp; Redcay, E. (2020). Interpersonal synchrony in autism. Current psychiatry reports, 22, 1-11.</w:t>
+        <w:t xml:space="preserve">McNaughton, K. A., &amp; </w:t>
+      </w:r>
+      <w:proofErr w:type="spellStart"/>
+      <w:r>
+        <w:t>Redcay</w:t>
+      </w:r>
+      <w:proofErr w:type="spellEnd"/>
+      <w:r>
+        <w:t>, E. (2020). Interpersonal synchrony in autism. Current psychiatry reports, 22, 1-11.</w:t>
       </w:r>
     </w:p>
     <w:p>
@@ -10415,7 +11840,15 @@
     </w:p>
     <w:p>
       <w:r>
-        <w:t>Fujiwara, K., &amp; Daibo, I. Evaluating interpersonal synchrony: Wavelet transform toward an unstructured conversation. Front Psychol. 2016; 7 (516)</w:t>
+        <w:t xml:space="preserve">Fujiwara, K., &amp; </w:t>
+      </w:r>
+      <w:proofErr w:type="spellStart"/>
+      <w:r>
+        <w:t>Daibo</w:t>
+      </w:r>
+      <w:proofErr w:type="spellEnd"/>
+      <w:r>
+        <w:t>, I. Evaluating interpersonal synchrony: Wavelet transform toward an unstructured conversation. Front Psychol. 2016; 7 (516)</w:t>
       </w:r>
     </w:p>
     <w:p>
@@ -10435,7 +11868,15 @@
     </w:p>
     <w:p>
       <w:r>
-        <w:t>Lopes-Rocha, A. C., Corcoran, C. M., Andrade, J. C., Peroni, L., Haddad, N. M., Hortêncio, L., ... &amp; Loch, A. A. (2022). Motion energy analysis during speech tasks in medication-naïve individuals with at-risk mental states for psychosis. Schizophrenia, 8(1), 73.</w:t>
+        <w:t xml:space="preserve">Lopes-Rocha, A. C., Corcoran, C. M., Andrade, J. C., Peroni, L., Haddad, N. M., </w:t>
+      </w:r>
+      <w:proofErr w:type="spellStart"/>
+      <w:r>
+        <w:t>Hortêncio</w:t>
+      </w:r>
+      <w:proofErr w:type="spellEnd"/>
+      <w:r>
+        <w:t>, L., ... &amp; Loch, A. A. (2022). Motion energy analysis during speech tasks in medication-naïve individuals with at-risk mental states for psychosis. Schizophrenia, 8(1), 73.</w:t>
       </w:r>
     </w:p>
     <w:p>

</xml_diff>